<commit_message>
Adding initial overview for Apache Giraph
</commit_message>
<xml_diff>
--- a/apache/giraph/Apache Giraph.docx
+++ b/apache/giraph/Apache Giraph.docx
@@ -23,29 +23,97 @@
           <w:tab w:val="left" w:pos="14656"/>
         </w:tabs>
         <w:spacing w:after="0" w:line="240" w:lineRule="auto"/>
-        <w:rPr>
-          <w:rFonts w:ascii="Arial" w:eastAsia="Times New Roman" w:hAnsi="Arial" w:cs="Arial"/>
-          <w:color w:val="333333"/>
+        <w:jc w:val="center"/>
+        <w:rPr>
+          <w:rFonts w:ascii="Helvetica" w:hAnsi="Helvetica" w:cs="Helvetica"/>
+          <w:color w:val="000000"/>
           <w:sz w:val="24"/>
-          <w:szCs w:val="18"/>
+          <w:szCs w:val="24"/>
         </w:rPr>
       </w:pPr>
       <w:r>
         <w:rPr>
-          <w:rFonts w:ascii="Arial" w:eastAsia="Times New Roman" w:hAnsi="Arial" w:cs="Arial"/>
-          <w:color w:val="333333"/>
+          <w:rFonts w:ascii="Helvetica" w:hAnsi="Helvetica" w:cs="Helvetica"/>
+          <w:noProof/>
+          <w:color w:val="000000"/>
           <w:sz w:val="24"/>
-          <w:szCs w:val="18"/>
+          <w:szCs w:val="24"/>
+        </w:rPr>
+        <mc:AlternateContent>
+          <mc:Choice Requires="wps">
+            <w:drawing>
+              <wp:anchor distT="0" distB="0" distL="114300" distR="114300" simplePos="0" relativeHeight="251659264" behindDoc="0" locked="0" layoutInCell="1" allowOverlap="1" wp14:anchorId="291A681F" wp14:editId="75193D82">
+                <wp:simplePos x="0" y="0"/>
+                <wp:positionH relativeFrom="column">
+                  <wp:posOffset>-38100</wp:posOffset>
+                </wp:positionH>
+                <wp:positionV relativeFrom="paragraph">
+                  <wp:posOffset>161925</wp:posOffset>
+                </wp:positionV>
+                <wp:extent cx="6419850" cy="38100"/>
+                <wp:effectExtent l="0" t="0" r="19050" b="19050"/>
+                <wp:wrapNone/>
+                <wp:docPr id="1" name="Straight Connector 1"/>
+                <wp:cNvGraphicFramePr/>
+                <a:graphic xmlns:a="http://schemas.openxmlformats.org/drawingml/2006/main">
+                  <a:graphicData uri="http://schemas.microsoft.com/office/word/2010/wordprocessingShape">
+                    <wps:wsp>
+                      <wps:cNvCnPr/>
+                      <wps:spPr>
+                        <a:xfrm flipV="1">
+                          <a:off x="0" y="0"/>
+                          <a:ext cx="6419850" cy="38100"/>
+                        </a:xfrm>
+                        <a:prstGeom prst="line">
+                          <a:avLst/>
+                        </a:prstGeom>
+                      </wps:spPr>
+                      <wps:style>
+                        <a:lnRef idx="1">
+                          <a:schemeClr val="dk1"/>
+                        </a:lnRef>
+                        <a:fillRef idx="0">
+                          <a:schemeClr val="dk1"/>
+                        </a:fillRef>
+                        <a:effectRef idx="0">
+                          <a:schemeClr val="dk1"/>
+                        </a:effectRef>
+                        <a:fontRef idx="minor">
+                          <a:schemeClr val="tx1"/>
+                        </a:fontRef>
+                      </wps:style>
+                      <wps:bodyPr/>
+                    </wps:wsp>
+                  </a:graphicData>
+                </a:graphic>
+              </wp:anchor>
+            </w:drawing>
+          </mc:Choice>
+          <mc:Fallback>
+            <w:pict>
+              <v:line w14:anchorId="3B20644A" id="Straight Connector 1" o:spid="_x0000_s1026" style="position:absolute;flip:y;z-index:251659264;visibility:visible;mso-wrap-style:square;mso-wrap-distance-left:9pt;mso-wrap-distance-top:0;mso-wrap-distance-right:9pt;mso-wrap-distance-bottom:0;mso-position-horizontal:absolute;mso-position-horizontal-relative:text;mso-position-vertical:absolute;mso-position-vertical-relative:text" from="-3pt,12.75pt" to="502.5pt,15.75pt" o:gfxdata="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" strokecolor="black [3200]" strokeweight=".5pt">
+                <v:stroke joinstyle="miter"/>
+              </v:line>
+            </w:pict>
+          </mc:Fallback>
+        </mc:AlternateContent>
+      </w:r>
+      <w:r>
+        <w:rPr>
+          <w:rFonts w:ascii="Helvetica" w:hAnsi="Helvetica" w:cs="Helvetica"/>
+          <w:color w:val="000000"/>
+          <w:sz w:val="24"/>
+          <w:szCs w:val="24"/>
         </w:rPr>
         <w:t xml:space="preserve">Apache </w:t>
       </w:r>
       <w:proofErr w:type="spellStart"/>
       <w:r>
         <w:rPr>
-          <w:rFonts w:ascii="Arial" w:eastAsia="Times New Roman" w:hAnsi="Arial" w:cs="Arial"/>
-          <w:color w:val="333333"/>
+          <w:rFonts w:ascii="Helvetica" w:hAnsi="Helvetica" w:cs="Helvetica"/>
+          <w:color w:val="000000"/>
           <w:sz w:val="24"/>
-          <w:szCs w:val="18"/>
+          <w:szCs w:val="24"/>
         </w:rPr>
         <w:t>Giraph</w:t>
       </w:r>
@@ -102,32 +170,64 @@
         </w:tabs>
         <w:spacing w:after="0" w:line="240" w:lineRule="auto"/>
         <w:rPr>
-          <w:rFonts w:ascii="Arial" w:eastAsia="Times New Roman" w:hAnsi="Arial" w:cs="Arial"/>
-          <w:color w:val="333333"/>
+          <w:rFonts w:ascii="Helvetica" w:hAnsi="Helvetica" w:cs="Helvetica"/>
+          <w:color w:val="000000"/>
+          <w:sz w:val="21"/>
+          <w:szCs w:val="21"/>
+        </w:rPr>
+      </w:pPr>
+      <w:r>
+        <w:rPr>
+          <w:rFonts w:ascii="Helvetica" w:hAnsi="Helvetica" w:cs="Helvetica"/>
+          <w:i/>
+          <w:color w:val="000000"/>
           <w:sz w:val="24"/>
-          <w:szCs w:val="18"/>
-        </w:rPr>
-      </w:pPr>
-      <w:r>
-        <w:rPr>
-          <w:rFonts w:ascii="Arial" w:eastAsia="Times New Roman" w:hAnsi="Arial" w:cs="Arial"/>
-          <w:color w:val="333333"/>
+          <w:szCs w:val="24"/>
+          <w:u w:val="single"/>
+        </w:rPr>
+        <w:t>Functional Area:</w:t>
+      </w:r>
+      <w:r>
+        <w:rPr>
+          <w:rFonts w:ascii="Helvetica" w:hAnsi="Helvetica" w:cs="Helvetica"/>
+          <w:i/>
+          <w:color w:val="000000"/>
           <w:sz w:val="24"/>
-          <w:szCs w:val="18"/>
-        </w:rPr>
-        <w:t xml:space="preserve">Functional Area:  </w:t>
-      </w:r>
-      <w:r>
-        <w:rPr>
-          <w:rFonts w:ascii="Arial" w:eastAsia="Times New Roman" w:hAnsi="Arial" w:cs="Arial"/>
-          <w:color w:val="333333"/>
-          <w:sz w:val="24"/>
-          <w:szCs w:val="18"/>
-        </w:rPr>
-        <w:t>Parallel Horizontally Scalable Data Processing:Graph</w:t>
-      </w:r>
-      <w:bookmarkStart w:id="0" w:name="_GoBack"/>
-      <w:bookmarkEnd w:id="0"/>
+          <w:szCs w:val="24"/>
+        </w:rPr>
+        <w:t xml:space="preserve">  </w:t>
+      </w:r>
+      <w:r>
+        <w:rPr>
+          <w:rFonts w:ascii="Helvetica" w:hAnsi="Helvetica" w:cs="Helvetica"/>
+          <w:color w:val="000000"/>
+          <w:sz w:val="21"/>
+          <w:szCs w:val="21"/>
+        </w:rPr>
+        <w:t xml:space="preserve">Parallel Horizontally Scalable Data </w:t>
+      </w:r>
+      <w:proofErr w:type="spellStart"/>
+      <w:r>
+        <w:rPr>
+          <w:rFonts w:ascii="Helvetica" w:hAnsi="Helvetica" w:cs="Helvetica"/>
+          <w:color w:val="000000"/>
+          <w:sz w:val="21"/>
+          <w:szCs w:val="21"/>
+        </w:rPr>
+        <w:t>Processing</w:t>
+      </w:r>
+      <w:proofErr w:type="gramStart"/>
+      <w:r>
+        <w:rPr>
+          <w:rFonts w:ascii="Helvetica" w:hAnsi="Helvetica" w:cs="Helvetica"/>
+          <w:color w:val="000000"/>
+          <w:sz w:val="21"/>
+          <w:szCs w:val="21"/>
+        </w:rPr>
+        <w:t>:Graph</w:t>
+      </w:r>
+      <w:proofErr w:type="spellEnd"/>
+      <w:proofErr w:type="gramEnd"/>
     </w:p>
     <w:p>
       <w:pPr>
@@ -151,28 +251,525 @@
         </w:tabs>
         <w:spacing w:line="240" w:lineRule="auto"/>
         <w:rPr>
-          <w:rFonts w:ascii="Arial" w:eastAsia="Times New Roman" w:hAnsi="Arial" w:cs="Arial"/>
-          <w:color w:val="333333"/>
-          <w:sz w:val="24"/>
-          <w:szCs w:val="18"/>
+          <w:rFonts w:ascii="Helvetica" w:hAnsi="Helvetica" w:cs="Helvetica"/>
+          <w:color w:val="000000"/>
+          <w:sz w:val="21"/>
+          <w:szCs w:val="21"/>
         </w:rPr>
       </w:pPr>
     </w:p>
     <w:p>
       <w:pPr>
-        <w:rPr>
-          <w:rFonts w:ascii="Arial" w:hAnsi="Arial" w:cs="Arial"/>
-          <w:sz w:val="32"/>
+        <w:tabs>
+          <w:tab w:val="left" w:pos="916"/>
+          <w:tab w:val="left" w:pos="1832"/>
+          <w:tab w:val="left" w:pos="2748"/>
+          <w:tab w:val="left" w:pos="3664"/>
+          <w:tab w:val="left" w:pos="4580"/>
+          <w:tab w:val="left" w:pos="5496"/>
+          <w:tab w:val="left" w:pos="6412"/>
+          <w:tab w:val="left" w:pos="7328"/>
+          <w:tab w:val="left" w:pos="8244"/>
+          <w:tab w:val="left" w:pos="9160"/>
+          <w:tab w:val="left" w:pos="10076"/>
+          <w:tab w:val="left" w:pos="10992"/>
+          <w:tab w:val="left" w:pos="11908"/>
+          <w:tab w:val="left" w:pos="12824"/>
+          <w:tab w:val="left" w:pos="13740"/>
+          <w:tab w:val="left" w:pos="14656"/>
+        </w:tabs>
+        <w:spacing w:after="0" w:line="240" w:lineRule="auto"/>
+        <w:rPr>
+          <w:rFonts w:ascii="Helvetica" w:hAnsi="Helvetica" w:cs="Helvetica"/>
+          <w:color w:val="000000"/>
         </w:rPr>
       </w:pPr>
       <w:r>
         <w:rPr>
-          <w:rFonts w:ascii="Arial" w:eastAsia="Times New Roman" w:hAnsi="Arial" w:cs="Arial"/>
+          <w:rFonts w:ascii="Helvetica" w:hAnsi="Helvetica" w:cs="Helvetica"/>
+          <w:i/>
+          <w:color w:val="000000"/>
+          <w:sz w:val="24"/>
+          <w:szCs w:val="24"/>
+          <w:u w:val="single"/>
+        </w:rPr>
+        <w:t>Overview</w:t>
+      </w:r>
+      <w:r>
+        <w:rPr>
+          <w:rFonts w:ascii="Helvetica" w:hAnsi="Helvetica" w:cs="Helvetica"/>
+          <w:i/>
+          <w:color w:val="000000"/>
+          <w:sz w:val="24"/>
+          <w:szCs w:val="24"/>
+          <w:u w:val="single"/>
+        </w:rPr>
+        <w:t>:</w:t>
+      </w:r>
+      <w:r>
+        <w:rPr>
+          <w:rFonts w:ascii="Helvetica" w:hAnsi="Helvetica" w:cs="Helvetica"/>
+          <w:color w:val="000000"/>
+          <w:sz w:val="24"/>
+          <w:szCs w:val="24"/>
+        </w:rPr>
+        <w:t xml:space="preserve"> </w:t>
+      </w:r>
+      <w:r>
+        <w:rPr>
+          <w:rFonts w:ascii="Helvetica" w:hAnsi="Helvetica" w:cs="Helvetica"/>
+          <w:color w:val="000000"/>
+          <w:sz w:val="21"/>
+          <w:szCs w:val="21"/>
+        </w:rPr>
+        <w:t xml:space="preserve">Apache </w:t>
+      </w:r>
+      <w:proofErr w:type="spellStart"/>
+      <w:r>
+        <w:rPr>
+          <w:rFonts w:ascii="Helvetica" w:hAnsi="Helvetica" w:cs="Helvetica"/>
+          <w:color w:val="000000"/>
+          <w:sz w:val="21"/>
+          <w:szCs w:val="21"/>
+        </w:rPr>
+        <w:t>Giraph</w:t>
+      </w:r>
+      <w:proofErr w:type="spellEnd"/>
+      <w:r>
+        <w:rPr>
+          <w:color w:val="000000"/>
+        </w:rPr>
+        <w:t> </w:t>
+      </w:r>
+      <w:r>
+        <w:rPr>
+          <w:rFonts w:ascii="Helvetica" w:hAnsi="Helvetica" w:cs="Helvetica"/>
+          <w:color w:val="000000"/>
+          <w:sz w:val="21"/>
+          <w:szCs w:val="21"/>
+        </w:rPr>
+        <w:t>is an iterative graph processing system built for high scalability</w:t>
+      </w:r>
+      <w:r>
+        <w:rPr>
+          <w:rFonts w:ascii="Helvetica" w:hAnsi="Helvetica" w:cs="Helvetica"/>
           <w:color w:val="333333"/>
-          <w:sz w:val="24"/>
-          <w:szCs w:val="18"/>
-        </w:rPr>
-        <w:t>Overview:</w:t>
+          <w:sz w:val="21"/>
+          <w:szCs w:val="21"/>
+          <w:shd w:val="clear" w:color="auto" w:fill="FFFFFF"/>
+        </w:rPr>
+        <w:t>.</w:t>
+      </w:r>
+      <w:r>
+        <w:rPr>
+          <w:rFonts w:ascii="Helvetica" w:hAnsi="Helvetica" w:cs="Helvetica"/>
+          <w:color w:val="333333"/>
+          <w:sz w:val="21"/>
+          <w:szCs w:val="21"/>
+          <w:shd w:val="clear" w:color="auto" w:fill="FFFFFF"/>
+        </w:rPr>
+        <w:t xml:space="preserve"> In other words, </w:t>
+      </w:r>
+      <w:r>
+        <w:rPr>
+          <w:rFonts w:ascii="Helvetica" w:hAnsi="Helvetica" w:cs="Helvetica"/>
+          <w:color w:val="000000"/>
+          <w:sz w:val="21"/>
+          <w:szCs w:val="21"/>
+        </w:rPr>
+        <w:t xml:space="preserve">Apache </w:t>
+      </w:r>
+      <w:proofErr w:type="spellStart"/>
+      <w:r>
+        <w:rPr>
+          <w:rFonts w:ascii="Helvetica" w:hAnsi="Helvetica" w:cs="Helvetica"/>
+          <w:color w:val="000000"/>
+          <w:sz w:val="21"/>
+          <w:szCs w:val="21"/>
+        </w:rPr>
+        <w:t>Giraph</w:t>
+      </w:r>
+      <w:proofErr w:type="spellEnd"/>
+      <w:r>
+        <w:rPr>
+          <w:rFonts w:ascii="Helvetica" w:hAnsi="Helvetica" w:cs="Helvetica"/>
+          <w:color w:val="000000"/>
+        </w:rPr>
+        <w:t> </w:t>
+      </w:r>
+      <w:r>
+        <w:rPr>
+          <w:rFonts w:ascii="Helvetica" w:hAnsi="Helvetica" w:cs="Helvetica"/>
+          <w:color w:val="000000"/>
+          <w:sz w:val="21"/>
+          <w:szCs w:val="21"/>
+        </w:rPr>
+        <w:t>is an</w:t>
+      </w:r>
+      <w:r>
+        <w:rPr>
+          <w:rFonts w:ascii="Helvetica" w:hAnsi="Helvetica" w:cs="Helvetica"/>
+          <w:color w:val="000000"/>
+        </w:rPr>
+        <w:t> </w:t>
+      </w:r>
+      <w:hyperlink r:id="rId4" w:tooltip="Apache Software Foundation" w:history="1">
+        <w:r>
+          <w:rPr>
+            <w:rFonts w:ascii="Helvetica" w:hAnsi="Helvetica" w:cs="Helvetica"/>
+            <w:color w:val="000000"/>
+          </w:rPr>
+          <w:t>Apache</w:t>
+        </w:r>
+      </w:hyperlink>
+      <w:r>
+        <w:rPr>
+          <w:rFonts w:ascii="Helvetica" w:hAnsi="Helvetica" w:cs="Helvetica"/>
+          <w:color w:val="000000"/>
+        </w:rPr>
+        <w:t> </w:t>
+      </w:r>
+      <w:r>
+        <w:rPr>
+          <w:rFonts w:ascii="Helvetica" w:hAnsi="Helvetica" w:cs="Helvetica"/>
+          <w:color w:val="000000"/>
+          <w:sz w:val="21"/>
+          <w:szCs w:val="21"/>
+        </w:rPr>
+        <w:t>project to perform</w:t>
+      </w:r>
+      <w:r>
+        <w:rPr>
+          <w:rFonts w:ascii="Helvetica" w:hAnsi="Helvetica" w:cs="Helvetica"/>
+          <w:color w:val="000000"/>
+        </w:rPr>
+        <w:t> </w:t>
+      </w:r>
+      <w:hyperlink r:id="rId5" w:tooltip="Graph (computer science)" w:history="1">
+        <w:r>
+          <w:rPr>
+            <w:rFonts w:ascii="Helvetica" w:hAnsi="Helvetica" w:cs="Helvetica"/>
+            <w:color w:val="000000"/>
+          </w:rPr>
+          <w:t>graph processing</w:t>
+        </w:r>
+      </w:hyperlink>
+      <w:r>
+        <w:rPr>
+          <w:rFonts w:ascii="Helvetica" w:hAnsi="Helvetica" w:cs="Helvetica"/>
+          <w:color w:val="000000"/>
+        </w:rPr>
+        <w:t> </w:t>
+      </w:r>
+      <w:r>
+        <w:rPr>
+          <w:rFonts w:ascii="Helvetica" w:hAnsi="Helvetica" w:cs="Helvetica"/>
+          <w:color w:val="000000"/>
+          <w:sz w:val="21"/>
+          <w:szCs w:val="21"/>
+        </w:rPr>
+        <w:t>on big data.</w:t>
+      </w:r>
+      <w:r>
+        <w:rPr>
+          <w:rFonts w:ascii="Helvetica" w:hAnsi="Helvetica" w:cs="Helvetica"/>
+          <w:color w:val="000000"/>
+          <w:sz w:val="21"/>
+          <w:szCs w:val="21"/>
+        </w:rPr>
+        <w:t xml:space="preserve"> It u</w:t>
+      </w:r>
+      <w:r>
+        <w:rPr>
+          <w:rFonts w:ascii="Helvetica" w:hAnsi="Helvetica" w:cs="Helvetica"/>
+          <w:color w:val="000000"/>
+          <w:sz w:val="21"/>
+          <w:szCs w:val="21"/>
+        </w:rPr>
+        <w:t>tilizes</w:t>
+      </w:r>
+      <w:r>
+        <w:rPr>
+          <w:rFonts w:ascii="Helvetica" w:hAnsi="Helvetica" w:cs="Helvetica"/>
+          <w:color w:val="000000"/>
+        </w:rPr>
+        <w:t> </w:t>
+      </w:r>
+      <w:hyperlink r:id="rId6" w:tooltip="Apache Hadoop" w:history="1">
+        <w:r>
+          <w:rPr>
+            <w:rFonts w:ascii="Helvetica" w:hAnsi="Helvetica" w:cs="Helvetica"/>
+            <w:color w:val="000000"/>
+          </w:rPr>
+          <w:t>Apache Hadoop</w:t>
+        </w:r>
+      </w:hyperlink>
+      <w:r>
+        <w:rPr>
+          <w:rFonts w:ascii="Helvetica" w:hAnsi="Helvetica" w:cs="Helvetica"/>
+          <w:color w:val="000000"/>
+          <w:sz w:val="21"/>
+          <w:szCs w:val="21"/>
+        </w:rPr>
+        <w:t xml:space="preserve">'s </w:t>
+      </w:r>
+      <w:proofErr w:type="spellStart"/>
+      <w:r>
+        <w:rPr>
+          <w:rFonts w:ascii="Helvetica" w:hAnsi="Helvetica" w:cs="Helvetica"/>
+          <w:color w:val="000000"/>
+          <w:sz w:val="21"/>
+          <w:szCs w:val="21"/>
+        </w:rPr>
+        <w:t>MapReduce</w:t>
+      </w:r>
+      <w:proofErr w:type="spellEnd"/>
+      <w:r>
+        <w:rPr>
+          <w:rFonts w:ascii="Helvetica" w:hAnsi="Helvetica" w:cs="Helvetica"/>
+          <w:color w:val="000000"/>
+          <w:sz w:val="21"/>
+          <w:szCs w:val="21"/>
+        </w:rPr>
+        <w:t xml:space="preserve"> implementation to process graphs.</w:t>
+      </w:r>
+      <w:r>
+        <w:rPr>
+          <w:rFonts w:ascii="Helvetica" w:hAnsi="Helvetica" w:cs="Helvetica"/>
+          <w:color w:val="000000"/>
+          <w:sz w:val="21"/>
+          <w:szCs w:val="21"/>
+        </w:rPr>
+        <w:t xml:space="preserve"> </w:t>
+      </w:r>
+      <w:r>
+        <w:rPr>
+          <w:rFonts w:ascii="Helvetica" w:hAnsi="Helvetica" w:cs="Helvetica"/>
+          <w:color w:val="000000"/>
+          <w:sz w:val="21"/>
+          <w:szCs w:val="21"/>
+        </w:rPr>
+        <w:t>For example, it is currently used at Facebook to analyze the social graph formed by users and their connections</w:t>
+      </w:r>
+      <w:r>
+        <w:rPr>
+          <w:rFonts w:ascii="Helvetica" w:hAnsi="Helvetica" w:cs="Helvetica"/>
+          <w:color w:val="000000"/>
+        </w:rPr>
+        <w:t>.</w:t>
+      </w:r>
+      <w:r>
+        <w:rPr>
+          <w:rFonts w:ascii="Helvetica" w:hAnsi="Helvetica" w:cs="Helvetica"/>
+          <w:color w:val="000000"/>
+        </w:rPr>
+        <w:t> </w:t>
+      </w:r>
+    </w:p>
+    <w:p>
+      <w:pPr>
+        <w:tabs>
+          <w:tab w:val="left" w:pos="916"/>
+          <w:tab w:val="left" w:pos="1832"/>
+          <w:tab w:val="left" w:pos="2748"/>
+          <w:tab w:val="left" w:pos="3664"/>
+          <w:tab w:val="left" w:pos="4580"/>
+          <w:tab w:val="left" w:pos="5496"/>
+          <w:tab w:val="left" w:pos="6412"/>
+          <w:tab w:val="left" w:pos="7328"/>
+          <w:tab w:val="left" w:pos="8244"/>
+          <w:tab w:val="left" w:pos="9160"/>
+          <w:tab w:val="left" w:pos="10076"/>
+          <w:tab w:val="left" w:pos="10992"/>
+          <w:tab w:val="left" w:pos="11908"/>
+          <w:tab w:val="left" w:pos="12824"/>
+          <w:tab w:val="left" w:pos="13740"/>
+          <w:tab w:val="left" w:pos="14656"/>
+        </w:tabs>
+        <w:spacing w:after="0" w:line="240" w:lineRule="auto"/>
+        <w:rPr>
+          <w:rFonts w:ascii="Helvetica" w:hAnsi="Helvetica" w:cs="Helvetica"/>
+          <w:color w:val="000000"/>
+        </w:rPr>
+      </w:pPr>
+    </w:p>
+    <w:p>
+      <w:pPr>
+        <w:tabs>
+          <w:tab w:val="left" w:pos="916"/>
+          <w:tab w:val="left" w:pos="1832"/>
+          <w:tab w:val="left" w:pos="2748"/>
+          <w:tab w:val="left" w:pos="3664"/>
+          <w:tab w:val="left" w:pos="4580"/>
+          <w:tab w:val="left" w:pos="5496"/>
+          <w:tab w:val="left" w:pos="6412"/>
+          <w:tab w:val="left" w:pos="7328"/>
+          <w:tab w:val="left" w:pos="8244"/>
+          <w:tab w:val="left" w:pos="9160"/>
+          <w:tab w:val="left" w:pos="10076"/>
+          <w:tab w:val="left" w:pos="10992"/>
+          <w:tab w:val="left" w:pos="11908"/>
+          <w:tab w:val="left" w:pos="12824"/>
+          <w:tab w:val="left" w:pos="13740"/>
+          <w:tab w:val="left" w:pos="14656"/>
+        </w:tabs>
+        <w:spacing w:after="0" w:line="240" w:lineRule="auto"/>
+        <w:rPr>
+          <w:rFonts w:ascii="Helvetica" w:hAnsi="Helvetica" w:cs="Helvetica"/>
+          <w:color w:val="000000"/>
+        </w:rPr>
+      </w:pPr>
+      <w:bookmarkStart w:id="0" w:name="_GoBack"/>
+      <w:bookmarkEnd w:id="0"/>
+      <w:proofErr w:type="spellStart"/>
+      <w:r>
+        <w:rPr>
+          <w:rFonts w:ascii="Helvetica" w:hAnsi="Helvetica" w:cs="Helvetica"/>
+          <w:color w:val="000000"/>
+        </w:rPr>
+        <w:t>Giraph</w:t>
+      </w:r>
+      <w:proofErr w:type="spellEnd"/>
+      <w:r>
+        <w:rPr>
+          <w:rFonts w:ascii="Helvetica" w:hAnsi="Helvetica" w:cs="Helvetica"/>
+          <w:color w:val="000000"/>
+        </w:rPr>
+        <w:t xml:space="preserve"> originated as the open-source counterpart to</w:t>
+      </w:r>
+      <w:r>
+        <w:rPr>
+          <w:color w:val="000000"/>
+        </w:rPr>
+        <w:t> </w:t>
+      </w:r>
+      <w:proofErr w:type="spellStart"/>
+      <w:r>
+        <w:rPr>
+          <w:rFonts w:ascii="Helvetica" w:hAnsi="Helvetica" w:cs="Helvetica"/>
+          <w:color w:val="000000"/>
+        </w:rPr>
+        <w:t>Pregel</w:t>
+      </w:r>
+      <w:proofErr w:type="spellEnd"/>
+      <w:r>
+        <w:rPr>
+          <w:rFonts w:ascii="Helvetica" w:hAnsi="Helvetica" w:cs="Helvetica"/>
+          <w:color w:val="000000"/>
+        </w:rPr>
+        <w:t>, the graph processing architecture developed at Google and described in a 2010</w:t>
+      </w:r>
+      <w:r>
+        <w:rPr>
+          <w:color w:val="000000"/>
+        </w:rPr>
+        <w:t> </w:t>
+      </w:r>
+      <w:hyperlink r:id="rId7" w:history="1">
+        <w:r>
+          <w:rPr>
+            <w:color w:val="000000"/>
+          </w:rPr>
+          <w:t>paper</w:t>
+        </w:r>
+      </w:hyperlink>
+      <w:r>
+        <w:rPr>
+          <w:rFonts w:ascii="Helvetica" w:hAnsi="Helvetica" w:cs="Helvetica"/>
+          <w:color w:val="000000"/>
+        </w:rPr>
+        <w:t>. Both systems are inspired by the</w:t>
+      </w:r>
+      <w:r>
+        <w:rPr>
+          <w:color w:val="000000"/>
+        </w:rPr>
+        <w:t> </w:t>
+      </w:r>
+      <w:hyperlink r:id="rId8" w:history="1">
+        <w:r>
+          <w:rPr>
+            <w:color w:val="000000"/>
+          </w:rPr>
+          <w:t>Bulk Synchronous Parallel</w:t>
+        </w:r>
+      </w:hyperlink>
+      <w:r>
+        <w:rPr>
+          <w:color w:val="000000"/>
+        </w:rPr>
+        <w:t> </w:t>
+      </w:r>
+      <w:r>
+        <w:rPr>
+          <w:rFonts w:ascii="Helvetica" w:hAnsi="Helvetica" w:cs="Helvetica"/>
+          <w:color w:val="000000"/>
+        </w:rPr>
+        <w:t xml:space="preserve">model of distributed computation introduced by Leslie Valiant. </w:t>
+      </w:r>
+      <w:proofErr w:type="spellStart"/>
+      <w:r>
+        <w:rPr>
+          <w:rFonts w:ascii="Helvetica" w:hAnsi="Helvetica" w:cs="Helvetica"/>
+          <w:color w:val="000000"/>
+        </w:rPr>
+        <w:t>Giraph</w:t>
+      </w:r>
+      <w:proofErr w:type="spellEnd"/>
+      <w:r>
+        <w:rPr>
+          <w:rFonts w:ascii="Helvetica" w:hAnsi="Helvetica" w:cs="Helvetica"/>
+          <w:color w:val="000000"/>
+        </w:rPr>
+        <w:t xml:space="preserve"> adds several features beyond the basic </w:t>
+      </w:r>
+      <w:proofErr w:type="spellStart"/>
+      <w:r>
+        <w:rPr>
+          <w:rFonts w:ascii="Helvetica" w:hAnsi="Helvetica" w:cs="Helvetica"/>
+          <w:color w:val="000000"/>
+        </w:rPr>
+        <w:t>Pregel</w:t>
+      </w:r>
+      <w:proofErr w:type="spellEnd"/>
+      <w:r>
+        <w:rPr>
+          <w:rFonts w:ascii="Helvetica" w:hAnsi="Helvetica" w:cs="Helvetica"/>
+          <w:color w:val="000000"/>
+        </w:rPr>
+        <w:t xml:space="preserve"> model, including master computation, </w:t>
+      </w:r>
+      <w:proofErr w:type="spellStart"/>
+      <w:r>
+        <w:rPr>
+          <w:rFonts w:ascii="Helvetica" w:hAnsi="Helvetica" w:cs="Helvetica"/>
+          <w:color w:val="000000"/>
+        </w:rPr>
+        <w:t>sharded</w:t>
+      </w:r>
+      <w:proofErr w:type="spellEnd"/>
+      <w:r>
+        <w:rPr>
+          <w:rFonts w:ascii="Helvetica" w:hAnsi="Helvetica" w:cs="Helvetica"/>
+          <w:color w:val="000000"/>
+        </w:rPr>
+        <w:t xml:space="preserve"> aggregators, edge-oriented input, out-of-core computation, and more. With a steady development cycle and a growing community of users worldwide, </w:t>
+      </w:r>
+      <w:proofErr w:type="spellStart"/>
+      <w:r>
+        <w:rPr>
+          <w:rFonts w:ascii="Helvetica" w:hAnsi="Helvetica" w:cs="Helvetica"/>
+          <w:color w:val="000000"/>
+        </w:rPr>
+        <w:t>Giraph</w:t>
+      </w:r>
+      <w:proofErr w:type="spellEnd"/>
+      <w:r>
+        <w:rPr>
+          <w:rFonts w:ascii="Helvetica" w:hAnsi="Helvetica" w:cs="Helvetica"/>
+          <w:color w:val="000000"/>
+        </w:rPr>
+        <w:t xml:space="preserve"> is a natural choice for unleashing the potential of structured datasets at a massive scale.</w:t>
       </w:r>
     </w:p>
     <w:sectPr>
@@ -606,6 +1203,23 @@
     <w:semiHidden/>
     <w:unhideWhenUsed/>
   </w:style>
+  <w:style w:type="character" w:customStyle="1" w:styleId="apple-converted-space">
+    <w:name w:val="apple-converted-space"/>
+    <w:basedOn w:val="DefaultParagraphFont"/>
+    <w:rsid w:val="007F3B30"/>
+  </w:style>
+  <w:style w:type="character" w:styleId="Hyperlink">
+    <w:name w:val="Hyperlink"/>
+    <w:basedOn w:val="DefaultParagraphFont"/>
+    <w:uiPriority w:val="99"/>
+    <w:semiHidden/>
+    <w:unhideWhenUsed/>
+    <w:rsid w:val="007F3B30"/>
+    <w:rPr>
+      <w:color w:val="0000FF"/>
+      <w:u w:val="single"/>
+    </w:rPr>
+  </w:style>
 </w:styles>
 </file>
 

</xml_diff>

<commit_message>
Adding description and installation steps for Apache Giraph
</commit_message>
<xml_diff>
--- a/apache/giraph/Apache Giraph.docx
+++ b/apache/giraph/Apache Giraph.docx
@@ -358,17 +358,7 @@
           <w:szCs w:val="21"/>
           <w:shd w:val="clear" w:color="auto" w:fill="FFFFFF"/>
         </w:rPr>
-        <w:t>.</w:t>
-      </w:r>
-      <w:r>
-        <w:rPr>
-          <w:rFonts w:ascii="Helvetica" w:hAnsi="Helvetica" w:cs="Helvetica"/>
-          <w:color w:val="333333"/>
-          <w:sz w:val="21"/>
-          <w:szCs w:val="21"/>
-          <w:shd w:val="clear" w:color="auto" w:fill="FFFFFF"/>
-        </w:rPr>
-        <w:t xml:space="preserve"> In other words, </w:t>
+        <w:t xml:space="preserve">. In other words, </w:t>
       </w:r>
       <w:r>
         <w:rPr>
@@ -542,6 +532,22 @@
         </w:rPr>
         <w:t xml:space="preserve"> </w:t>
       </w:r>
+      <w:proofErr w:type="spellStart"/>
+      <w:r>
+        <w:rPr>
+          <w:rFonts w:ascii="Helvetica" w:hAnsi="Helvetica" w:cs="Helvetica"/>
+          <w:color w:val="000000"/>
+        </w:rPr>
+        <w:t>Giraph</w:t>
+      </w:r>
+      <w:proofErr w:type="spellEnd"/>
+      <w:r>
+        <w:rPr>
+          <w:rFonts w:ascii="Helvetica" w:hAnsi="Helvetica" w:cs="Helvetica"/>
+          <w:color w:val="000000"/>
+        </w:rPr>
+        <w:t xml:space="preserve"> provides graph processing for Hadoop V2. It is used for tasks that don’t fit Map Reduce as it provides better performance for those tasks.</w:t>
+      </w:r>
       <w:r>
         <w:rPr>
           <w:rFonts w:ascii="Helvetica" w:hAnsi="Helvetica" w:cs="Helvetica"/>
@@ -549,6 +555,15 @@
           <w:sz w:val="21"/>
           <w:szCs w:val="21"/>
         </w:rPr>
+        <w:t xml:space="preserve"> </w:t>
+      </w:r>
+      <w:r>
+        <w:rPr>
+          <w:rFonts w:ascii="Helvetica" w:hAnsi="Helvetica" w:cs="Helvetica"/>
+          <w:color w:val="000000"/>
+          <w:sz w:val="21"/>
+          <w:szCs w:val="21"/>
+        </w:rPr>
         <w:t>For example, it is currently used at Facebook to analyze the social graph formed by users and their connections</w:t>
       </w:r>
       <w:r>
@@ -556,71 +571,62 @@
           <w:rFonts w:ascii="Helvetica" w:hAnsi="Helvetica" w:cs="Helvetica"/>
           <w:color w:val="000000"/>
         </w:rPr>
-        <w:t>.</w:t>
-      </w:r>
-      <w:r>
-        <w:rPr>
-          <w:rFonts w:ascii="Helvetica" w:hAnsi="Helvetica" w:cs="Helvetica"/>
-          <w:color w:val="000000"/>
-        </w:rPr>
-        <w:t> </w:t>
-      </w:r>
-    </w:p>
-    <w:p>
-      <w:pPr>
-        <w:tabs>
-          <w:tab w:val="left" w:pos="916"/>
-          <w:tab w:val="left" w:pos="1832"/>
-          <w:tab w:val="left" w:pos="2748"/>
-          <w:tab w:val="left" w:pos="3664"/>
-          <w:tab w:val="left" w:pos="4580"/>
-          <w:tab w:val="left" w:pos="5496"/>
-          <w:tab w:val="left" w:pos="6412"/>
-          <w:tab w:val="left" w:pos="7328"/>
-          <w:tab w:val="left" w:pos="8244"/>
-          <w:tab w:val="left" w:pos="9160"/>
-          <w:tab w:val="left" w:pos="10076"/>
-          <w:tab w:val="left" w:pos="10992"/>
-          <w:tab w:val="left" w:pos="11908"/>
-          <w:tab w:val="left" w:pos="12824"/>
-          <w:tab w:val="left" w:pos="13740"/>
-          <w:tab w:val="left" w:pos="14656"/>
-        </w:tabs>
-        <w:spacing w:after="0" w:line="240" w:lineRule="auto"/>
-        <w:rPr>
-          <w:rFonts w:ascii="Helvetica" w:hAnsi="Helvetica" w:cs="Helvetica"/>
-          <w:color w:val="000000"/>
-        </w:rPr>
-      </w:pPr>
-    </w:p>
-    <w:p>
-      <w:pPr>
-        <w:tabs>
-          <w:tab w:val="left" w:pos="916"/>
-          <w:tab w:val="left" w:pos="1832"/>
-          <w:tab w:val="left" w:pos="2748"/>
-          <w:tab w:val="left" w:pos="3664"/>
-          <w:tab w:val="left" w:pos="4580"/>
-          <w:tab w:val="left" w:pos="5496"/>
-          <w:tab w:val="left" w:pos="6412"/>
-          <w:tab w:val="left" w:pos="7328"/>
-          <w:tab w:val="left" w:pos="8244"/>
-          <w:tab w:val="left" w:pos="9160"/>
-          <w:tab w:val="left" w:pos="10076"/>
-          <w:tab w:val="left" w:pos="10992"/>
-          <w:tab w:val="left" w:pos="11908"/>
-          <w:tab w:val="left" w:pos="12824"/>
-          <w:tab w:val="left" w:pos="13740"/>
-          <w:tab w:val="left" w:pos="14656"/>
-        </w:tabs>
-        <w:spacing w:after="0" w:line="240" w:lineRule="auto"/>
-        <w:rPr>
-          <w:rFonts w:ascii="Helvetica" w:hAnsi="Helvetica" w:cs="Helvetica"/>
-          <w:color w:val="000000"/>
-        </w:rPr>
-      </w:pPr>
-      <w:bookmarkStart w:id="0" w:name="_GoBack"/>
-      <w:bookmarkEnd w:id="0"/>
+        <w:t>. </w:t>
+      </w:r>
+    </w:p>
+    <w:p>
+      <w:pPr>
+        <w:tabs>
+          <w:tab w:val="left" w:pos="916"/>
+          <w:tab w:val="left" w:pos="1832"/>
+          <w:tab w:val="left" w:pos="2748"/>
+          <w:tab w:val="left" w:pos="3664"/>
+          <w:tab w:val="left" w:pos="4580"/>
+          <w:tab w:val="left" w:pos="5496"/>
+          <w:tab w:val="left" w:pos="6412"/>
+          <w:tab w:val="left" w:pos="7328"/>
+          <w:tab w:val="left" w:pos="8244"/>
+          <w:tab w:val="left" w:pos="9160"/>
+          <w:tab w:val="left" w:pos="10076"/>
+          <w:tab w:val="left" w:pos="10992"/>
+          <w:tab w:val="left" w:pos="11908"/>
+          <w:tab w:val="left" w:pos="12824"/>
+          <w:tab w:val="left" w:pos="13740"/>
+          <w:tab w:val="left" w:pos="14656"/>
+        </w:tabs>
+        <w:spacing w:after="0" w:line="240" w:lineRule="auto"/>
+        <w:rPr>
+          <w:rFonts w:ascii="Helvetica" w:hAnsi="Helvetica" w:cs="Helvetica"/>
+          <w:color w:val="000000"/>
+        </w:rPr>
+      </w:pPr>
+    </w:p>
+    <w:p>
+      <w:pPr>
+        <w:tabs>
+          <w:tab w:val="left" w:pos="916"/>
+          <w:tab w:val="left" w:pos="1832"/>
+          <w:tab w:val="left" w:pos="2748"/>
+          <w:tab w:val="left" w:pos="3664"/>
+          <w:tab w:val="left" w:pos="4580"/>
+          <w:tab w:val="left" w:pos="5496"/>
+          <w:tab w:val="left" w:pos="6412"/>
+          <w:tab w:val="left" w:pos="7328"/>
+          <w:tab w:val="left" w:pos="8244"/>
+          <w:tab w:val="left" w:pos="9160"/>
+          <w:tab w:val="left" w:pos="10076"/>
+          <w:tab w:val="left" w:pos="10992"/>
+          <w:tab w:val="left" w:pos="11908"/>
+          <w:tab w:val="left" w:pos="12824"/>
+          <w:tab w:val="left" w:pos="13740"/>
+          <w:tab w:val="left" w:pos="14656"/>
+        </w:tabs>
+        <w:spacing w:after="0" w:line="240" w:lineRule="auto"/>
+        <w:rPr>
+          <w:rFonts w:ascii="Helvetica" w:hAnsi="Helvetica" w:cs="Helvetica"/>
+          <w:color w:val="000000"/>
+        </w:rPr>
+      </w:pPr>
       <w:proofErr w:type="spellStart"/>
       <w:r>
         <w:rPr>
@@ -771,6 +777,1550 @@
         </w:rPr>
         <w:t xml:space="preserve"> is a natural choice for unleashing the potential of structured datasets at a massive scale.</w:t>
       </w:r>
+    </w:p>
+    <w:p>
+      <w:pPr>
+        <w:tabs>
+          <w:tab w:val="left" w:pos="916"/>
+          <w:tab w:val="left" w:pos="1832"/>
+          <w:tab w:val="left" w:pos="2748"/>
+          <w:tab w:val="left" w:pos="3664"/>
+          <w:tab w:val="left" w:pos="4580"/>
+          <w:tab w:val="left" w:pos="5496"/>
+          <w:tab w:val="left" w:pos="6412"/>
+          <w:tab w:val="left" w:pos="7328"/>
+          <w:tab w:val="left" w:pos="8244"/>
+          <w:tab w:val="left" w:pos="9160"/>
+          <w:tab w:val="left" w:pos="10076"/>
+          <w:tab w:val="left" w:pos="10992"/>
+          <w:tab w:val="left" w:pos="11908"/>
+          <w:tab w:val="left" w:pos="12824"/>
+          <w:tab w:val="left" w:pos="13740"/>
+          <w:tab w:val="left" w:pos="14656"/>
+        </w:tabs>
+        <w:spacing w:after="0" w:line="240" w:lineRule="auto"/>
+        <w:rPr>
+          <w:rFonts w:ascii="Helvetica" w:hAnsi="Helvetica" w:cs="Helvetica"/>
+          <w:color w:val="000000"/>
+        </w:rPr>
+      </w:pPr>
+    </w:p>
+    <w:p>
+      <w:pPr>
+        <w:tabs>
+          <w:tab w:val="left" w:pos="916"/>
+          <w:tab w:val="left" w:pos="1832"/>
+          <w:tab w:val="left" w:pos="2748"/>
+          <w:tab w:val="left" w:pos="3664"/>
+          <w:tab w:val="left" w:pos="4580"/>
+          <w:tab w:val="left" w:pos="5496"/>
+          <w:tab w:val="left" w:pos="6412"/>
+          <w:tab w:val="left" w:pos="7328"/>
+          <w:tab w:val="left" w:pos="8244"/>
+          <w:tab w:val="left" w:pos="9160"/>
+          <w:tab w:val="left" w:pos="10076"/>
+          <w:tab w:val="left" w:pos="10992"/>
+          <w:tab w:val="left" w:pos="11908"/>
+          <w:tab w:val="left" w:pos="12824"/>
+          <w:tab w:val="left" w:pos="13740"/>
+          <w:tab w:val="left" w:pos="14656"/>
+        </w:tabs>
+        <w:spacing w:after="0" w:line="240" w:lineRule="auto"/>
+        <w:rPr>
+          <w:rFonts w:ascii="Helvetica" w:hAnsi="Helvetica" w:cs="Helvetica"/>
+          <w:color w:val="000000"/>
+        </w:rPr>
+      </w:pPr>
+    </w:p>
+    <w:p>
+      <w:pPr>
+        <w:tabs>
+          <w:tab w:val="left" w:pos="916"/>
+          <w:tab w:val="left" w:pos="1832"/>
+          <w:tab w:val="left" w:pos="2748"/>
+          <w:tab w:val="left" w:pos="3664"/>
+          <w:tab w:val="left" w:pos="4580"/>
+          <w:tab w:val="left" w:pos="5496"/>
+          <w:tab w:val="left" w:pos="6412"/>
+          <w:tab w:val="left" w:pos="7328"/>
+          <w:tab w:val="left" w:pos="8244"/>
+          <w:tab w:val="left" w:pos="9160"/>
+          <w:tab w:val="left" w:pos="10076"/>
+          <w:tab w:val="left" w:pos="10992"/>
+          <w:tab w:val="left" w:pos="11908"/>
+          <w:tab w:val="left" w:pos="12824"/>
+          <w:tab w:val="left" w:pos="13740"/>
+          <w:tab w:val="left" w:pos="14656"/>
+        </w:tabs>
+        <w:spacing w:after="0" w:line="240" w:lineRule="auto"/>
+        <w:rPr>
+          <w:rFonts w:ascii="Helvetica" w:hAnsi="Helvetica" w:cs="Helvetica"/>
+          <w:color w:val="000000"/>
+        </w:rPr>
+      </w:pPr>
+      <w:r>
+        <w:rPr>
+          <w:rFonts w:ascii="Helvetica" w:hAnsi="Helvetica" w:cs="Helvetica"/>
+          <w:i/>
+          <w:color w:val="000000"/>
+          <w:sz w:val="24"/>
+          <w:szCs w:val="24"/>
+          <w:u w:val="single"/>
+        </w:rPr>
+        <w:t>Requirements</w:t>
+      </w:r>
+      <w:proofErr w:type="gramStart"/>
+      <w:r>
+        <w:rPr>
+          <w:rFonts w:ascii="Helvetica" w:hAnsi="Helvetica" w:cs="Helvetica"/>
+          <w:i/>
+          <w:color w:val="000000"/>
+          <w:sz w:val="24"/>
+          <w:szCs w:val="24"/>
+          <w:u w:val="single"/>
+        </w:rPr>
+        <w:t>:</w:t>
+      </w:r>
+      <w:proofErr w:type="gramEnd"/>
+      <w:r>
+        <w:rPr>
+          <w:rFonts w:ascii="Helvetica" w:hAnsi="Helvetica" w:cs="Helvetica"/>
+          <w:i/>
+          <w:color w:val="000000"/>
+          <w:sz w:val="24"/>
+          <w:szCs w:val="24"/>
+          <w:u w:val="single"/>
+        </w:rPr>
+        <w:br/>
+      </w:r>
+      <w:r>
+        <w:rPr>
+          <w:rFonts w:ascii="Helvetica" w:hAnsi="Helvetica" w:cs="Helvetica"/>
+          <w:color w:val="000000"/>
+        </w:rPr>
+        <w:br/>
+        <w:t>Java 1.6</w:t>
+      </w:r>
+    </w:p>
+    <w:p>
+      <w:pPr>
+        <w:tabs>
+          <w:tab w:val="left" w:pos="916"/>
+          <w:tab w:val="left" w:pos="1832"/>
+          <w:tab w:val="left" w:pos="2748"/>
+          <w:tab w:val="left" w:pos="3664"/>
+          <w:tab w:val="left" w:pos="4580"/>
+          <w:tab w:val="left" w:pos="5496"/>
+          <w:tab w:val="left" w:pos="6412"/>
+          <w:tab w:val="left" w:pos="7328"/>
+          <w:tab w:val="left" w:pos="8244"/>
+          <w:tab w:val="left" w:pos="9160"/>
+          <w:tab w:val="left" w:pos="10076"/>
+          <w:tab w:val="left" w:pos="10992"/>
+          <w:tab w:val="left" w:pos="11908"/>
+          <w:tab w:val="left" w:pos="12824"/>
+          <w:tab w:val="left" w:pos="13740"/>
+          <w:tab w:val="left" w:pos="14656"/>
+        </w:tabs>
+        <w:spacing w:after="0" w:line="240" w:lineRule="auto"/>
+        <w:rPr>
+          <w:rFonts w:ascii="Helvetica" w:hAnsi="Helvetica" w:cs="Helvetica"/>
+          <w:color w:val="000000"/>
+        </w:rPr>
+      </w:pPr>
+      <w:r>
+        <w:rPr>
+          <w:rFonts w:ascii="Helvetica" w:hAnsi="Helvetica" w:cs="Helvetica"/>
+          <w:color w:val="000000"/>
+        </w:rPr>
+        <w:t>Maven 3 or higher</w:t>
+      </w:r>
+      <w:r>
+        <w:rPr>
+          <w:rFonts w:ascii="Helvetica" w:hAnsi="Helvetica" w:cs="Helvetica"/>
+          <w:color w:val="000000"/>
+        </w:rPr>
+        <w:br/>
+      </w:r>
+      <w:proofErr w:type="spellStart"/>
+      <w:r>
+        <w:rPr>
+          <w:rFonts w:ascii="Helvetica" w:hAnsi="Helvetica" w:cs="Helvetica"/>
+          <w:color w:val="000000"/>
+        </w:rPr>
+        <w:t>ZooKeeper</w:t>
+      </w:r>
+      <w:proofErr w:type="spellEnd"/>
+      <w:r>
+        <w:rPr>
+          <w:rFonts w:ascii="Helvetica" w:hAnsi="Helvetica" w:cs="Helvetica"/>
+          <w:color w:val="000000"/>
+        </w:rPr>
+        <w:br/>
+        <w:t>Hadoop</w:t>
+      </w:r>
+    </w:p>
+    <w:p>
+      <w:pPr>
+        <w:tabs>
+          <w:tab w:val="left" w:pos="916"/>
+          <w:tab w:val="left" w:pos="1832"/>
+          <w:tab w:val="left" w:pos="2748"/>
+          <w:tab w:val="left" w:pos="3664"/>
+          <w:tab w:val="left" w:pos="4580"/>
+          <w:tab w:val="left" w:pos="5496"/>
+          <w:tab w:val="left" w:pos="6412"/>
+          <w:tab w:val="left" w:pos="7328"/>
+          <w:tab w:val="left" w:pos="8244"/>
+          <w:tab w:val="left" w:pos="9160"/>
+          <w:tab w:val="left" w:pos="10076"/>
+          <w:tab w:val="left" w:pos="10992"/>
+          <w:tab w:val="left" w:pos="11908"/>
+          <w:tab w:val="left" w:pos="12824"/>
+          <w:tab w:val="left" w:pos="13740"/>
+          <w:tab w:val="left" w:pos="14656"/>
+        </w:tabs>
+        <w:spacing w:after="0" w:line="240" w:lineRule="auto"/>
+        <w:rPr>
+          <w:rFonts w:ascii="Helvetica" w:hAnsi="Helvetica" w:cs="Helvetica"/>
+          <w:color w:val="000000"/>
+        </w:rPr>
+      </w:pPr>
+      <w:r>
+        <w:rPr>
+          <w:rFonts w:ascii="Helvetica" w:hAnsi="Helvetica" w:cs="Helvetica"/>
+          <w:color w:val="000000"/>
+        </w:rPr>
+        <w:tab/>
+        <w:t>Yarn (2.03-alpha) or</w:t>
+      </w:r>
+      <w:r>
+        <w:rPr>
+          <w:rFonts w:ascii="Helvetica" w:hAnsi="Helvetica" w:cs="Helvetica"/>
+          <w:color w:val="000000"/>
+        </w:rPr>
+        <w:br/>
+      </w:r>
+      <w:r>
+        <w:rPr>
+          <w:rFonts w:ascii="Helvetica" w:hAnsi="Helvetica" w:cs="Helvetica"/>
+          <w:color w:val="000000"/>
+        </w:rPr>
+        <w:tab/>
+        <w:t>Version 0.20.</w:t>
+      </w:r>
+      <w:r>
+        <w:rPr>
+          <w:rFonts w:ascii="Helvetica" w:hAnsi="Helvetica" w:cs="Helvetica"/>
+          <w:color w:val="000000"/>
+        </w:rPr>
+        <w:t>x</w:t>
+      </w:r>
+    </w:p>
+    <w:p>
+      <w:pPr>
+        <w:tabs>
+          <w:tab w:val="left" w:pos="916"/>
+          <w:tab w:val="left" w:pos="1832"/>
+          <w:tab w:val="left" w:pos="2748"/>
+          <w:tab w:val="left" w:pos="3664"/>
+          <w:tab w:val="left" w:pos="4580"/>
+          <w:tab w:val="left" w:pos="5496"/>
+          <w:tab w:val="left" w:pos="6412"/>
+          <w:tab w:val="left" w:pos="7328"/>
+          <w:tab w:val="left" w:pos="8244"/>
+          <w:tab w:val="left" w:pos="9160"/>
+          <w:tab w:val="left" w:pos="10076"/>
+          <w:tab w:val="left" w:pos="10992"/>
+          <w:tab w:val="left" w:pos="11908"/>
+          <w:tab w:val="left" w:pos="12824"/>
+          <w:tab w:val="left" w:pos="13740"/>
+          <w:tab w:val="left" w:pos="14656"/>
+        </w:tabs>
+        <w:spacing w:after="0" w:line="240" w:lineRule="auto"/>
+        <w:rPr>
+          <w:rFonts w:ascii="Helvetica" w:hAnsi="Helvetica" w:cs="Helvetica"/>
+          <w:color w:val="000000"/>
+        </w:rPr>
+      </w:pPr>
+    </w:p>
+    <w:p>
+      <w:pPr>
+        <w:tabs>
+          <w:tab w:val="left" w:pos="916"/>
+          <w:tab w:val="left" w:pos="1832"/>
+          <w:tab w:val="left" w:pos="2748"/>
+          <w:tab w:val="left" w:pos="3664"/>
+          <w:tab w:val="left" w:pos="4580"/>
+          <w:tab w:val="left" w:pos="5496"/>
+          <w:tab w:val="left" w:pos="6412"/>
+          <w:tab w:val="left" w:pos="7328"/>
+          <w:tab w:val="left" w:pos="8244"/>
+          <w:tab w:val="left" w:pos="9160"/>
+          <w:tab w:val="left" w:pos="10076"/>
+          <w:tab w:val="left" w:pos="10992"/>
+          <w:tab w:val="left" w:pos="11908"/>
+          <w:tab w:val="left" w:pos="12824"/>
+          <w:tab w:val="left" w:pos="13740"/>
+          <w:tab w:val="left" w:pos="14656"/>
+        </w:tabs>
+        <w:spacing w:after="0" w:line="240" w:lineRule="auto"/>
+        <w:rPr>
+          <w:rFonts w:ascii="Helvetica" w:hAnsi="Helvetica" w:cs="Helvetica"/>
+          <w:color w:val="000000"/>
+        </w:rPr>
+      </w:pPr>
+    </w:p>
+    <w:p>
+      <w:pPr>
+        <w:tabs>
+          <w:tab w:val="left" w:pos="916"/>
+          <w:tab w:val="left" w:pos="1832"/>
+          <w:tab w:val="left" w:pos="2748"/>
+          <w:tab w:val="left" w:pos="3664"/>
+          <w:tab w:val="left" w:pos="4580"/>
+          <w:tab w:val="left" w:pos="5496"/>
+          <w:tab w:val="left" w:pos="6412"/>
+          <w:tab w:val="left" w:pos="7328"/>
+          <w:tab w:val="left" w:pos="8244"/>
+          <w:tab w:val="left" w:pos="9160"/>
+          <w:tab w:val="left" w:pos="10076"/>
+          <w:tab w:val="left" w:pos="10992"/>
+          <w:tab w:val="left" w:pos="11908"/>
+          <w:tab w:val="left" w:pos="12824"/>
+          <w:tab w:val="left" w:pos="13740"/>
+          <w:tab w:val="left" w:pos="14656"/>
+        </w:tabs>
+        <w:spacing w:after="0" w:line="240" w:lineRule="auto"/>
+        <w:rPr>
+          <w:rFonts w:ascii="Helvetica" w:hAnsi="Helvetica" w:cs="Helvetica"/>
+          <w:color w:val="000000"/>
+        </w:rPr>
+      </w:pPr>
+      <w:r>
+        <w:rPr>
+          <w:rFonts w:ascii="Helvetica" w:hAnsi="Helvetica" w:cs="Helvetica"/>
+          <w:i/>
+          <w:color w:val="000000"/>
+          <w:sz w:val="24"/>
+          <w:szCs w:val="24"/>
+          <w:u w:val="single"/>
+        </w:rPr>
+        <w:t>Installation</w:t>
+      </w:r>
+      <w:proofErr w:type="gramStart"/>
+      <w:r>
+        <w:rPr>
+          <w:rFonts w:ascii="Helvetica" w:hAnsi="Helvetica" w:cs="Helvetica"/>
+          <w:i/>
+          <w:color w:val="000000"/>
+          <w:sz w:val="24"/>
+          <w:szCs w:val="24"/>
+          <w:u w:val="single"/>
+        </w:rPr>
+        <w:t>:</w:t>
+      </w:r>
+      <w:proofErr w:type="gramEnd"/>
+      <w:r>
+        <w:rPr>
+          <w:rFonts w:ascii="Helvetica" w:hAnsi="Helvetica" w:cs="Helvetica"/>
+          <w:i/>
+          <w:color w:val="000000"/>
+          <w:sz w:val="24"/>
+          <w:szCs w:val="24"/>
+          <w:u w:val="single"/>
+        </w:rPr>
+        <w:br/>
+      </w:r>
+      <w:r>
+        <w:rPr>
+          <w:rFonts w:ascii="Helvetica" w:hAnsi="Helvetica" w:cs="Helvetica"/>
+          <w:color w:val="000000"/>
+        </w:rPr>
+        <w:br/>
+        <w:t>To install Hadoop go through the installation steps for Hadoop</w:t>
+      </w:r>
+      <w:r>
+        <w:rPr>
+          <w:rFonts w:ascii="Helvetica" w:hAnsi="Helvetica" w:cs="Helvetica"/>
+          <w:color w:val="000000"/>
+        </w:rPr>
+        <w:t>. After that execute the following steps:</w:t>
+      </w:r>
+    </w:p>
+    <w:p>
+      <w:pPr>
+        <w:tabs>
+          <w:tab w:val="left" w:pos="916"/>
+          <w:tab w:val="left" w:pos="1832"/>
+          <w:tab w:val="left" w:pos="2748"/>
+          <w:tab w:val="left" w:pos="3664"/>
+          <w:tab w:val="left" w:pos="4580"/>
+          <w:tab w:val="left" w:pos="5496"/>
+          <w:tab w:val="left" w:pos="6412"/>
+          <w:tab w:val="left" w:pos="7328"/>
+          <w:tab w:val="left" w:pos="8244"/>
+          <w:tab w:val="left" w:pos="9160"/>
+          <w:tab w:val="left" w:pos="10076"/>
+          <w:tab w:val="left" w:pos="10992"/>
+          <w:tab w:val="left" w:pos="11908"/>
+          <w:tab w:val="left" w:pos="12824"/>
+          <w:tab w:val="left" w:pos="13740"/>
+          <w:tab w:val="left" w:pos="14656"/>
+        </w:tabs>
+        <w:spacing w:after="0" w:line="240" w:lineRule="auto"/>
+        <w:rPr>
+          <w:rFonts w:ascii="Helvetica" w:hAnsi="Helvetica" w:cs="Helvetica"/>
+          <w:color w:val="000000"/>
+        </w:rPr>
+      </w:pPr>
+    </w:p>
+    <w:p>
+      <w:pPr>
+        <w:tabs>
+          <w:tab w:val="left" w:pos="916"/>
+          <w:tab w:val="left" w:pos="1832"/>
+          <w:tab w:val="left" w:pos="2748"/>
+          <w:tab w:val="left" w:pos="3664"/>
+          <w:tab w:val="left" w:pos="4580"/>
+          <w:tab w:val="left" w:pos="5496"/>
+          <w:tab w:val="left" w:pos="6412"/>
+          <w:tab w:val="left" w:pos="7328"/>
+          <w:tab w:val="left" w:pos="8244"/>
+          <w:tab w:val="left" w:pos="9160"/>
+          <w:tab w:val="left" w:pos="10076"/>
+          <w:tab w:val="left" w:pos="10992"/>
+          <w:tab w:val="left" w:pos="11908"/>
+          <w:tab w:val="left" w:pos="12824"/>
+          <w:tab w:val="left" w:pos="13740"/>
+          <w:tab w:val="left" w:pos="14656"/>
+        </w:tabs>
+        <w:spacing w:after="0" w:line="240" w:lineRule="auto"/>
+        <w:rPr>
+          <w:rFonts w:ascii="Helvetica" w:hAnsi="Helvetica" w:cs="Helvetica"/>
+          <w:color w:val="000000"/>
+        </w:rPr>
+      </w:pPr>
+      <w:proofErr w:type="spellStart"/>
+      <w:proofErr w:type="gramStart"/>
+      <w:r>
+        <w:rPr>
+          <w:rFonts w:ascii="Helvetica" w:hAnsi="Helvetica" w:cs="Helvetica"/>
+          <w:color w:val="000000"/>
+        </w:rPr>
+        <w:t>su</w:t>
+      </w:r>
+      <w:proofErr w:type="spellEnd"/>
+      <w:proofErr w:type="gramEnd"/>
+      <w:r>
+        <w:rPr>
+          <w:rFonts w:ascii="Helvetica" w:hAnsi="Helvetica" w:cs="Helvetica"/>
+          <w:color w:val="000000"/>
+        </w:rPr>
+        <w:t xml:space="preserve"> – </w:t>
+      </w:r>
+      <w:proofErr w:type="spellStart"/>
+      <w:r>
+        <w:rPr>
+          <w:rFonts w:ascii="Helvetica" w:hAnsi="Helvetica" w:cs="Helvetica"/>
+          <w:color w:val="000000"/>
+        </w:rPr>
+        <w:t>hdadmin</w:t>
+      </w:r>
+      <w:proofErr w:type="spellEnd"/>
+    </w:p>
+    <w:p>
+      <w:pPr>
+        <w:tabs>
+          <w:tab w:val="left" w:pos="916"/>
+          <w:tab w:val="left" w:pos="1832"/>
+          <w:tab w:val="left" w:pos="2748"/>
+          <w:tab w:val="left" w:pos="3664"/>
+          <w:tab w:val="left" w:pos="4580"/>
+          <w:tab w:val="left" w:pos="5496"/>
+          <w:tab w:val="left" w:pos="6412"/>
+          <w:tab w:val="left" w:pos="7328"/>
+          <w:tab w:val="left" w:pos="8244"/>
+          <w:tab w:val="left" w:pos="9160"/>
+          <w:tab w:val="left" w:pos="10076"/>
+          <w:tab w:val="left" w:pos="10992"/>
+          <w:tab w:val="left" w:pos="11908"/>
+          <w:tab w:val="left" w:pos="12824"/>
+          <w:tab w:val="left" w:pos="13740"/>
+          <w:tab w:val="left" w:pos="14656"/>
+        </w:tabs>
+        <w:spacing w:after="0" w:line="240" w:lineRule="auto"/>
+        <w:rPr>
+          <w:rFonts w:ascii="Helvetica" w:hAnsi="Helvetica" w:cs="Helvetica"/>
+          <w:color w:val="000000"/>
+        </w:rPr>
+      </w:pPr>
+      <w:proofErr w:type="spellStart"/>
+      <w:proofErr w:type="gramStart"/>
+      <w:r>
+        <w:rPr>
+          <w:rFonts w:ascii="Helvetica" w:hAnsi="Helvetica" w:cs="Helvetica"/>
+          <w:color w:val="000000"/>
+        </w:rPr>
+        <w:t>sudo</w:t>
+      </w:r>
+      <w:proofErr w:type="spellEnd"/>
+      <w:proofErr w:type="gramEnd"/>
+      <w:r>
+        <w:rPr>
+          <w:rFonts w:ascii="Helvetica" w:hAnsi="Helvetica" w:cs="Helvetica"/>
+          <w:color w:val="000000"/>
+        </w:rPr>
+        <w:t xml:space="preserve"> apt-get install </w:t>
+      </w:r>
+      <w:proofErr w:type="spellStart"/>
+      <w:r>
+        <w:rPr>
+          <w:rFonts w:ascii="Helvetica" w:hAnsi="Helvetica" w:cs="Helvetica"/>
+          <w:color w:val="000000"/>
+        </w:rPr>
+        <w:t>git</w:t>
+      </w:r>
+      <w:proofErr w:type="spellEnd"/>
+    </w:p>
+    <w:p>
+      <w:pPr>
+        <w:tabs>
+          <w:tab w:val="left" w:pos="916"/>
+          <w:tab w:val="left" w:pos="1832"/>
+          <w:tab w:val="left" w:pos="2748"/>
+          <w:tab w:val="left" w:pos="3664"/>
+          <w:tab w:val="left" w:pos="4580"/>
+          <w:tab w:val="left" w:pos="5496"/>
+          <w:tab w:val="left" w:pos="6412"/>
+          <w:tab w:val="left" w:pos="7328"/>
+          <w:tab w:val="left" w:pos="8244"/>
+          <w:tab w:val="left" w:pos="9160"/>
+          <w:tab w:val="left" w:pos="10076"/>
+          <w:tab w:val="left" w:pos="10992"/>
+          <w:tab w:val="left" w:pos="11908"/>
+          <w:tab w:val="left" w:pos="12824"/>
+          <w:tab w:val="left" w:pos="13740"/>
+          <w:tab w:val="left" w:pos="14656"/>
+        </w:tabs>
+        <w:spacing w:after="0" w:line="240" w:lineRule="auto"/>
+        <w:rPr>
+          <w:rFonts w:ascii="Helvetica" w:hAnsi="Helvetica" w:cs="Helvetica"/>
+          <w:color w:val="000000"/>
+        </w:rPr>
+      </w:pPr>
+      <w:proofErr w:type="spellStart"/>
+      <w:proofErr w:type="gramStart"/>
+      <w:r>
+        <w:rPr>
+          <w:rFonts w:ascii="Helvetica" w:hAnsi="Helvetica" w:cs="Helvetica"/>
+          <w:color w:val="000000"/>
+        </w:rPr>
+        <w:t>sudo</w:t>
+      </w:r>
+      <w:proofErr w:type="spellEnd"/>
+      <w:proofErr w:type="gramEnd"/>
+      <w:r>
+        <w:rPr>
+          <w:rFonts w:ascii="Helvetica" w:hAnsi="Helvetica" w:cs="Helvetica"/>
+          <w:color w:val="000000"/>
+        </w:rPr>
+        <w:t xml:space="preserve"> apt-get install maven</w:t>
+      </w:r>
+    </w:p>
+    <w:p>
+      <w:pPr>
+        <w:tabs>
+          <w:tab w:val="left" w:pos="916"/>
+          <w:tab w:val="left" w:pos="1832"/>
+          <w:tab w:val="left" w:pos="2748"/>
+          <w:tab w:val="left" w:pos="3664"/>
+          <w:tab w:val="left" w:pos="4580"/>
+          <w:tab w:val="left" w:pos="5496"/>
+          <w:tab w:val="left" w:pos="6412"/>
+          <w:tab w:val="left" w:pos="7328"/>
+          <w:tab w:val="left" w:pos="8244"/>
+          <w:tab w:val="left" w:pos="9160"/>
+          <w:tab w:val="left" w:pos="10076"/>
+          <w:tab w:val="left" w:pos="10992"/>
+          <w:tab w:val="left" w:pos="11908"/>
+          <w:tab w:val="left" w:pos="12824"/>
+          <w:tab w:val="left" w:pos="13740"/>
+          <w:tab w:val="left" w:pos="14656"/>
+        </w:tabs>
+        <w:spacing w:after="0" w:line="240" w:lineRule="auto"/>
+        <w:rPr>
+          <w:rFonts w:ascii="Helvetica" w:hAnsi="Helvetica" w:cs="Helvetica"/>
+          <w:color w:val="000000"/>
+        </w:rPr>
+      </w:pPr>
+      <w:proofErr w:type="spellStart"/>
+      <w:proofErr w:type="gramStart"/>
+      <w:r>
+        <w:rPr>
+          <w:rFonts w:ascii="Helvetica" w:hAnsi="Helvetica" w:cs="Helvetica"/>
+          <w:color w:val="000000"/>
+        </w:rPr>
+        <w:t>mvn</w:t>
+      </w:r>
+      <w:proofErr w:type="spellEnd"/>
+      <w:proofErr w:type="gramEnd"/>
+      <w:r>
+        <w:rPr>
+          <w:rFonts w:ascii="Helvetica" w:hAnsi="Helvetica" w:cs="Helvetica"/>
+          <w:color w:val="000000"/>
+        </w:rPr>
+        <w:t xml:space="preserve"> </w:t>
+      </w:r>
+      <w:r>
+        <w:rPr>
+          <w:rFonts w:ascii="Helvetica" w:hAnsi="Helvetica" w:cs="Helvetica"/>
+          <w:color w:val="000000"/>
+        </w:rPr>
+        <w:t>–</w:t>
+      </w:r>
+      <w:r>
+        <w:rPr>
+          <w:rFonts w:ascii="Helvetica" w:hAnsi="Helvetica" w:cs="Helvetica"/>
+          <w:color w:val="000000"/>
+        </w:rPr>
+        <w:t>version</w:t>
+      </w:r>
+      <w:r>
+        <w:rPr>
+          <w:rFonts w:ascii="Helvetica" w:hAnsi="Helvetica" w:cs="Helvetica"/>
+          <w:color w:val="000000"/>
+        </w:rPr>
+        <w:br/>
+      </w:r>
+      <w:r>
+        <w:rPr>
+          <w:rFonts w:ascii="Helvetica" w:hAnsi="Helvetica" w:cs="Helvetica"/>
+          <w:color w:val="000000"/>
+        </w:rPr>
+        <w:br/>
+        <w:t>cd /</w:t>
+      </w:r>
+      <w:proofErr w:type="spellStart"/>
+      <w:r>
+        <w:rPr>
+          <w:rFonts w:ascii="Helvetica" w:hAnsi="Helvetica" w:cs="Helvetica"/>
+          <w:color w:val="000000"/>
+        </w:rPr>
+        <w:t>usr</w:t>
+      </w:r>
+      <w:proofErr w:type="spellEnd"/>
+      <w:r>
+        <w:rPr>
+          <w:rFonts w:ascii="Helvetica" w:hAnsi="Helvetica" w:cs="Helvetica"/>
+          <w:color w:val="000000"/>
+        </w:rPr>
+        <w:t>/local/</w:t>
+      </w:r>
+    </w:p>
+    <w:p>
+      <w:pPr>
+        <w:tabs>
+          <w:tab w:val="left" w:pos="916"/>
+          <w:tab w:val="left" w:pos="1832"/>
+          <w:tab w:val="left" w:pos="2748"/>
+          <w:tab w:val="left" w:pos="3664"/>
+          <w:tab w:val="left" w:pos="4580"/>
+          <w:tab w:val="left" w:pos="5496"/>
+          <w:tab w:val="left" w:pos="6412"/>
+          <w:tab w:val="left" w:pos="7328"/>
+          <w:tab w:val="left" w:pos="8244"/>
+          <w:tab w:val="left" w:pos="9160"/>
+          <w:tab w:val="left" w:pos="10076"/>
+          <w:tab w:val="left" w:pos="10992"/>
+          <w:tab w:val="left" w:pos="11908"/>
+          <w:tab w:val="left" w:pos="12824"/>
+          <w:tab w:val="left" w:pos="13740"/>
+          <w:tab w:val="left" w:pos="14656"/>
+        </w:tabs>
+        <w:spacing w:after="0" w:line="240" w:lineRule="auto"/>
+        <w:rPr>
+          <w:rFonts w:ascii="Helvetica" w:hAnsi="Helvetica" w:cs="Helvetica"/>
+          <w:color w:val="000000"/>
+        </w:rPr>
+      </w:pPr>
+      <w:proofErr w:type="spellStart"/>
+      <w:proofErr w:type="gramStart"/>
+      <w:r>
+        <w:rPr>
+          <w:rFonts w:ascii="Helvetica" w:hAnsi="Helvetica" w:cs="Helvetica"/>
+          <w:color w:val="000000"/>
+        </w:rPr>
+        <w:t>sudo</w:t>
+      </w:r>
+      <w:proofErr w:type="spellEnd"/>
+      <w:proofErr w:type="gramEnd"/>
+      <w:r>
+        <w:rPr>
+          <w:rFonts w:ascii="Helvetica" w:hAnsi="Helvetica" w:cs="Helvetica"/>
+          <w:color w:val="000000"/>
+        </w:rPr>
+        <w:t xml:space="preserve"> got clone </w:t>
+      </w:r>
+      <w:r>
+        <w:rPr>
+          <w:rFonts w:ascii="Helvetica" w:hAnsi="Helvetica" w:cs="Helvetica"/>
+          <w:color w:val="000000"/>
+        </w:rPr>
+        <w:t>https://github.com/apache/giraph.git</w:t>
+      </w:r>
+    </w:p>
+    <w:p>
+      <w:pPr>
+        <w:tabs>
+          <w:tab w:val="left" w:pos="916"/>
+          <w:tab w:val="left" w:pos="1832"/>
+          <w:tab w:val="left" w:pos="2748"/>
+          <w:tab w:val="left" w:pos="3664"/>
+          <w:tab w:val="left" w:pos="4580"/>
+          <w:tab w:val="left" w:pos="5496"/>
+          <w:tab w:val="left" w:pos="6412"/>
+          <w:tab w:val="left" w:pos="7328"/>
+          <w:tab w:val="left" w:pos="8244"/>
+          <w:tab w:val="left" w:pos="9160"/>
+          <w:tab w:val="left" w:pos="10076"/>
+          <w:tab w:val="left" w:pos="10992"/>
+          <w:tab w:val="left" w:pos="11908"/>
+          <w:tab w:val="left" w:pos="12824"/>
+          <w:tab w:val="left" w:pos="13740"/>
+          <w:tab w:val="left" w:pos="14656"/>
+        </w:tabs>
+        <w:spacing w:after="0" w:line="240" w:lineRule="auto"/>
+        <w:rPr>
+          <w:rFonts w:ascii="Helvetica" w:hAnsi="Helvetica" w:cs="Helvetica"/>
+          <w:color w:val="000000"/>
+        </w:rPr>
+      </w:pPr>
+      <w:proofErr w:type="spellStart"/>
+      <w:proofErr w:type="gramStart"/>
+      <w:r>
+        <w:rPr>
+          <w:rFonts w:ascii="Helvetica" w:hAnsi="Helvetica" w:cs="Helvetica"/>
+          <w:color w:val="000000"/>
+        </w:rPr>
+        <w:t>sudo</w:t>
+      </w:r>
+      <w:proofErr w:type="spellEnd"/>
+      <w:proofErr w:type="gramEnd"/>
+      <w:r>
+        <w:rPr>
+          <w:rFonts w:ascii="Helvetica" w:hAnsi="Helvetica" w:cs="Helvetica"/>
+          <w:color w:val="000000"/>
+        </w:rPr>
+        <w:t xml:space="preserve"> </w:t>
+      </w:r>
+      <w:proofErr w:type="spellStart"/>
+      <w:r>
+        <w:rPr>
+          <w:rFonts w:ascii="Helvetica" w:hAnsi="Helvetica" w:cs="Helvetica"/>
+          <w:color w:val="000000"/>
+        </w:rPr>
+        <w:t>chown</w:t>
+      </w:r>
+      <w:proofErr w:type="spellEnd"/>
+      <w:r>
+        <w:rPr>
+          <w:rFonts w:ascii="Helvetica" w:hAnsi="Helvetica" w:cs="Helvetica"/>
+          <w:color w:val="000000"/>
+        </w:rPr>
+        <w:t xml:space="preserve"> –R </w:t>
+      </w:r>
+      <w:proofErr w:type="spellStart"/>
+      <w:r>
+        <w:rPr>
+          <w:rFonts w:ascii="Helvetica" w:hAnsi="Helvetica" w:cs="Helvetica"/>
+          <w:color w:val="000000"/>
+        </w:rPr>
+        <w:t>hduser:hadoop</w:t>
+      </w:r>
+      <w:proofErr w:type="spellEnd"/>
+      <w:r>
+        <w:rPr>
+          <w:rFonts w:ascii="Helvetica" w:hAnsi="Helvetica" w:cs="Helvetica"/>
+          <w:color w:val="000000"/>
+        </w:rPr>
+        <w:t xml:space="preserve"> </w:t>
+      </w:r>
+      <w:proofErr w:type="spellStart"/>
+      <w:r>
+        <w:rPr>
+          <w:rFonts w:ascii="Helvetica" w:hAnsi="Helvetica" w:cs="Helvetica"/>
+          <w:color w:val="000000"/>
+        </w:rPr>
+        <w:t>giraph</w:t>
+      </w:r>
+      <w:proofErr w:type="spellEnd"/>
+    </w:p>
+    <w:p>
+      <w:pPr>
+        <w:tabs>
+          <w:tab w:val="left" w:pos="916"/>
+          <w:tab w:val="left" w:pos="1832"/>
+          <w:tab w:val="left" w:pos="2748"/>
+          <w:tab w:val="left" w:pos="3664"/>
+          <w:tab w:val="left" w:pos="4580"/>
+          <w:tab w:val="left" w:pos="5496"/>
+          <w:tab w:val="left" w:pos="6412"/>
+          <w:tab w:val="left" w:pos="7328"/>
+          <w:tab w:val="left" w:pos="8244"/>
+          <w:tab w:val="left" w:pos="9160"/>
+          <w:tab w:val="left" w:pos="10076"/>
+          <w:tab w:val="left" w:pos="10992"/>
+          <w:tab w:val="left" w:pos="11908"/>
+          <w:tab w:val="left" w:pos="12824"/>
+          <w:tab w:val="left" w:pos="13740"/>
+          <w:tab w:val="left" w:pos="14656"/>
+        </w:tabs>
+        <w:spacing w:after="0" w:line="240" w:lineRule="auto"/>
+        <w:rPr>
+          <w:rFonts w:ascii="Helvetica" w:hAnsi="Helvetica" w:cs="Helvetica"/>
+          <w:color w:val="000000"/>
+        </w:rPr>
+      </w:pPr>
+      <w:proofErr w:type="spellStart"/>
+      <w:proofErr w:type="gramStart"/>
+      <w:r>
+        <w:rPr>
+          <w:rFonts w:ascii="Helvetica" w:hAnsi="Helvetica" w:cs="Helvetica"/>
+          <w:color w:val="000000"/>
+        </w:rPr>
+        <w:t>su</w:t>
+      </w:r>
+      <w:proofErr w:type="spellEnd"/>
+      <w:proofErr w:type="gramEnd"/>
+      <w:r>
+        <w:rPr>
+          <w:rFonts w:ascii="Helvetica" w:hAnsi="Helvetica" w:cs="Helvetica"/>
+          <w:color w:val="000000"/>
+        </w:rPr>
+        <w:t xml:space="preserve"> – </w:t>
+      </w:r>
+      <w:proofErr w:type="spellStart"/>
+      <w:r>
+        <w:rPr>
+          <w:rFonts w:ascii="Helvetica" w:hAnsi="Helvetica" w:cs="Helvetica"/>
+          <w:color w:val="000000"/>
+        </w:rPr>
+        <w:t>hduser</w:t>
+      </w:r>
+      <w:proofErr w:type="spellEnd"/>
+    </w:p>
+    <w:p>
+      <w:pPr>
+        <w:tabs>
+          <w:tab w:val="left" w:pos="916"/>
+          <w:tab w:val="left" w:pos="1832"/>
+          <w:tab w:val="left" w:pos="2748"/>
+          <w:tab w:val="left" w:pos="3664"/>
+          <w:tab w:val="left" w:pos="4580"/>
+          <w:tab w:val="left" w:pos="5496"/>
+          <w:tab w:val="left" w:pos="6412"/>
+          <w:tab w:val="left" w:pos="7328"/>
+          <w:tab w:val="left" w:pos="8244"/>
+          <w:tab w:val="left" w:pos="9160"/>
+          <w:tab w:val="left" w:pos="10076"/>
+          <w:tab w:val="left" w:pos="10992"/>
+          <w:tab w:val="left" w:pos="11908"/>
+          <w:tab w:val="left" w:pos="12824"/>
+          <w:tab w:val="left" w:pos="13740"/>
+          <w:tab w:val="left" w:pos="14656"/>
+        </w:tabs>
+        <w:spacing w:after="0" w:line="240" w:lineRule="auto"/>
+        <w:rPr>
+          <w:rFonts w:ascii="Helvetica" w:hAnsi="Helvetica" w:cs="Helvetica"/>
+          <w:color w:val="000000"/>
+        </w:rPr>
+      </w:pPr>
+      <w:r>
+        <w:rPr>
+          <w:rFonts w:ascii="Helvetica" w:hAnsi="Helvetica" w:cs="Helvetica"/>
+          <w:color w:val="000000"/>
+        </w:rPr>
+        <w:br/>
+      </w:r>
+    </w:p>
+    <w:p>
+      <w:pPr>
+        <w:tabs>
+          <w:tab w:val="left" w:pos="916"/>
+          <w:tab w:val="left" w:pos="1832"/>
+          <w:tab w:val="left" w:pos="2748"/>
+          <w:tab w:val="left" w:pos="3664"/>
+          <w:tab w:val="left" w:pos="4580"/>
+          <w:tab w:val="left" w:pos="5496"/>
+          <w:tab w:val="left" w:pos="6412"/>
+          <w:tab w:val="left" w:pos="7328"/>
+          <w:tab w:val="left" w:pos="8244"/>
+          <w:tab w:val="left" w:pos="9160"/>
+          <w:tab w:val="left" w:pos="10076"/>
+          <w:tab w:val="left" w:pos="10992"/>
+          <w:tab w:val="left" w:pos="11908"/>
+          <w:tab w:val="left" w:pos="12824"/>
+          <w:tab w:val="left" w:pos="13740"/>
+          <w:tab w:val="left" w:pos="14656"/>
+        </w:tabs>
+        <w:spacing w:after="0" w:line="240" w:lineRule="auto"/>
+        <w:rPr>
+          <w:rFonts w:ascii="Helvetica" w:hAnsi="Helvetica" w:cs="Helvetica"/>
+          <w:color w:val="000000"/>
+        </w:rPr>
+      </w:pPr>
+    </w:p>
+    <w:p>
+      <w:pPr>
+        <w:tabs>
+          <w:tab w:val="left" w:pos="916"/>
+          <w:tab w:val="left" w:pos="1832"/>
+          <w:tab w:val="left" w:pos="2748"/>
+          <w:tab w:val="left" w:pos="3664"/>
+          <w:tab w:val="left" w:pos="4580"/>
+          <w:tab w:val="left" w:pos="5496"/>
+          <w:tab w:val="left" w:pos="6412"/>
+          <w:tab w:val="left" w:pos="7328"/>
+          <w:tab w:val="left" w:pos="8244"/>
+          <w:tab w:val="left" w:pos="9160"/>
+          <w:tab w:val="left" w:pos="10076"/>
+          <w:tab w:val="left" w:pos="10992"/>
+          <w:tab w:val="left" w:pos="11908"/>
+          <w:tab w:val="left" w:pos="12824"/>
+          <w:tab w:val="left" w:pos="13740"/>
+          <w:tab w:val="left" w:pos="14656"/>
+        </w:tabs>
+        <w:spacing w:after="0" w:line="240" w:lineRule="auto"/>
+        <w:rPr>
+          <w:rFonts w:ascii="Helvetica" w:hAnsi="Helvetica" w:cs="Helvetica"/>
+          <w:color w:val="000000"/>
+        </w:rPr>
+      </w:pPr>
+    </w:p>
+    <w:p>
+      <w:pPr>
+        <w:tabs>
+          <w:tab w:val="left" w:pos="916"/>
+          <w:tab w:val="left" w:pos="1832"/>
+          <w:tab w:val="left" w:pos="2748"/>
+          <w:tab w:val="left" w:pos="3664"/>
+          <w:tab w:val="left" w:pos="4580"/>
+          <w:tab w:val="left" w:pos="5496"/>
+          <w:tab w:val="left" w:pos="6412"/>
+          <w:tab w:val="left" w:pos="7328"/>
+          <w:tab w:val="left" w:pos="8244"/>
+          <w:tab w:val="left" w:pos="9160"/>
+          <w:tab w:val="left" w:pos="10076"/>
+          <w:tab w:val="left" w:pos="10992"/>
+          <w:tab w:val="left" w:pos="11908"/>
+          <w:tab w:val="left" w:pos="12824"/>
+          <w:tab w:val="left" w:pos="13740"/>
+          <w:tab w:val="left" w:pos="14656"/>
+        </w:tabs>
+        <w:spacing w:after="0" w:line="240" w:lineRule="auto"/>
+        <w:rPr>
+          <w:rFonts w:ascii="Helvetica" w:hAnsi="Helvetica" w:cs="Helvetica"/>
+          <w:color w:val="000000"/>
+        </w:rPr>
+      </w:pPr>
+      <w:r>
+        <w:rPr>
+          <w:rFonts w:ascii="Helvetica" w:hAnsi="Helvetica" w:cs="Helvetica"/>
+          <w:color w:val="000000"/>
+        </w:rPr>
+        <w:lastRenderedPageBreak/>
+        <w:br/>
+        <w:t>After that edit $HOME/.</w:t>
+      </w:r>
+      <w:proofErr w:type="spellStart"/>
+      <w:r>
+        <w:rPr>
+          <w:rFonts w:ascii="Helvetica" w:hAnsi="Helvetica" w:cs="Helvetica"/>
+          <w:color w:val="000000"/>
+        </w:rPr>
+        <w:t>bashrc</w:t>
+      </w:r>
+      <w:proofErr w:type="spellEnd"/>
+      <w:r>
+        <w:rPr>
+          <w:rFonts w:ascii="Helvetica" w:hAnsi="Helvetica" w:cs="Helvetica"/>
+          <w:color w:val="000000"/>
+        </w:rPr>
+        <w:t xml:space="preserve"> for user account </w:t>
+      </w:r>
+      <w:proofErr w:type="spellStart"/>
+      <w:r>
+        <w:rPr>
+          <w:rFonts w:ascii="Helvetica" w:hAnsi="Helvetica" w:cs="Helvetica"/>
+          <w:color w:val="000000"/>
+        </w:rPr>
+        <w:t>hduser</w:t>
+      </w:r>
+      <w:proofErr w:type="spellEnd"/>
+      <w:r>
+        <w:rPr>
+          <w:rFonts w:ascii="Helvetica" w:hAnsi="Helvetica" w:cs="Helvetica"/>
+          <w:color w:val="000000"/>
+        </w:rPr>
+        <w:t xml:space="preserve"> with the following line:</w:t>
+      </w:r>
+    </w:p>
+    <w:p>
+      <w:pPr>
+        <w:tabs>
+          <w:tab w:val="left" w:pos="916"/>
+          <w:tab w:val="left" w:pos="1832"/>
+          <w:tab w:val="left" w:pos="2748"/>
+          <w:tab w:val="left" w:pos="3664"/>
+          <w:tab w:val="left" w:pos="4580"/>
+          <w:tab w:val="left" w:pos="5496"/>
+          <w:tab w:val="left" w:pos="6412"/>
+          <w:tab w:val="left" w:pos="7328"/>
+          <w:tab w:val="left" w:pos="8244"/>
+          <w:tab w:val="left" w:pos="9160"/>
+          <w:tab w:val="left" w:pos="10076"/>
+          <w:tab w:val="left" w:pos="10992"/>
+          <w:tab w:val="left" w:pos="11908"/>
+          <w:tab w:val="left" w:pos="12824"/>
+          <w:tab w:val="left" w:pos="13740"/>
+          <w:tab w:val="left" w:pos="14656"/>
+        </w:tabs>
+        <w:spacing w:after="0" w:line="240" w:lineRule="auto"/>
+        <w:rPr>
+          <w:rFonts w:ascii="Helvetica" w:hAnsi="Helvetica" w:cs="Helvetica"/>
+          <w:color w:val="000000"/>
+        </w:rPr>
+      </w:pPr>
+      <w:r>
+        <w:rPr>
+          <w:rFonts w:ascii="Helvetica" w:hAnsi="Helvetica" w:cs="Helvetica"/>
+          <w:color w:val="000000"/>
+        </w:rPr>
+        <w:t>Export GIRAPH_HOME=/</w:t>
+      </w:r>
+      <w:proofErr w:type="spellStart"/>
+      <w:r>
+        <w:rPr>
+          <w:rFonts w:ascii="Helvetica" w:hAnsi="Helvetica" w:cs="Helvetica"/>
+          <w:color w:val="000000"/>
+        </w:rPr>
+        <w:t>usr</w:t>
+      </w:r>
+      <w:proofErr w:type="spellEnd"/>
+      <w:r>
+        <w:rPr>
+          <w:rFonts w:ascii="Helvetica" w:hAnsi="Helvetica" w:cs="Helvetica"/>
+          <w:color w:val="000000"/>
+        </w:rPr>
+        <w:t>/local/</w:t>
+      </w:r>
+      <w:proofErr w:type="spellStart"/>
+      <w:r>
+        <w:rPr>
+          <w:rFonts w:ascii="Helvetica" w:hAnsi="Helvetica" w:cs="Helvetica"/>
+          <w:color w:val="000000"/>
+        </w:rPr>
+        <w:t>giraph</w:t>
+      </w:r>
+      <w:proofErr w:type="spellEnd"/>
+      <w:r>
+        <w:rPr>
+          <w:rFonts w:ascii="Helvetica" w:hAnsi="Helvetica" w:cs="Helvetica"/>
+          <w:color w:val="000000"/>
+        </w:rPr>
+        <w:br/>
+      </w:r>
+      <w:r>
+        <w:rPr>
+          <w:rFonts w:ascii="Helvetica" w:hAnsi="Helvetica" w:cs="Helvetica"/>
+          <w:color w:val="000000"/>
+        </w:rPr>
+        <w:br/>
+        <w:t>Save and close the file. And then package GIRAPH into JAR files by running the following commands.</w:t>
+      </w:r>
+      <w:r>
+        <w:rPr>
+          <w:rFonts w:ascii="Helvetica" w:hAnsi="Helvetica" w:cs="Helvetica"/>
+          <w:color w:val="000000"/>
+        </w:rPr>
+        <w:br/>
+      </w:r>
+      <w:proofErr w:type="gramStart"/>
+      <w:r>
+        <w:rPr>
+          <w:rFonts w:ascii="Helvetica" w:hAnsi="Helvetica" w:cs="Helvetica"/>
+          <w:color w:val="000000"/>
+        </w:rPr>
+        <w:t>source</w:t>
+      </w:r>
+      <w:proofErr w:type="gramEnd"/>
+      <w:r>
+        <w:rPr>
+          <w:rFonts w:ascii="Helvetica" w:hAnsi="Helvetica" w:cs="Helvetica"/>
+          <w:color w:val="000000"/>
+        </w:rPr>
+        <w:t xml:space="preserve"> $HOME/.</w:t>
+      </w:r>
+      <w:proofErr w:type="spellStart"/>
+      <w:r>
+        <w:rPr>
+          <w:rFonts w:ascii="Helvetica" w:hAnsi="Helvetica" w:cs="Helvetica"/>
+          <w:color w:val="000000"/>
+        </w:rPr>
+        <w:t>bashrc</w:t>
+      </w:r>
+      <w:proofErr w:type="spellEnd"/>
+    </w:p>
+    <w:p>
+      <w:pPr>
+        <w:tabs>
+          <w:tab w:val="left" w:pos="916"/>
+          <w:tab w:val="left" w:pos="1832"/>
+          <w:tab w:val="left" w:pos="2748"/>
+          <w:tab w:val="left" w:pos="3664"/>
+          <w:tab w:val="left" w:pos="4580"/>
+          <w:tab w:val="left" w:pos="5496"/>
+          <w:tab w:val="left" w:pos="6412"/>
+          <w:tab w:val="left" w:pos="7328"/>
+          <w:tab w:val="left" w:pos="8244"/>
+          <w:tab w:val="left" w:pos="9160"/>
+          <w:tab w:val="left" w:pos="10076"/>
+          <w:tab w:val="left" w:pos="10992"/>
+          <w:tab w:val="left" w:pos="11908"/>
+          <w:tab w:val="left" w:pos="12824"/>
+          <w:tab w:val="left" w:pos="13740"/>
+          <w:tab w:val="left" w:pos="14656"/>
+        </w:tabs>
+        <w:spacing w:after="0" w:line="240" w:lineRule="auto"/>
+        <w:rPr>
+          <w:rFonts w:ascii="Helvetica" w:hAnsi="Helvetica" w:cs="Helvetica"/>
+          <w:color w:val="000000"/>
+        </w:rPr>
+      </w:pPr>
+      <w:r>
+        <w:rPr>
+          <w:rFonts w:ascii="Helvetica" w:hAnsi="Helvetica" w:cs="Helvetica"/>
+          <w:color w:val="000000"/>
+        </w:rPr>
+        <w:t>Cd $GIRAPH_HOME</w:t>
+      </w:r>
+      <w:r>
+        <w:rPr>
+          <w:rFonts w:ascii="Helvetica" w:hAnsi="Helvetica" w:cs="Helvetica"/>
+          <w:color w:val="000000"/>
+        </w:rPr>
+        <w:br/>
+      </w:r>
+      <w:proofErr w:type="spellStart"/>
+      <w:r>
+        <w:rPr>
+          <w:rFonts w:ascii="Helvetica" w:hAnsi="Helvetica" w:cs="Helvetica"/>
+          <w:color w:val="000000"/>
+        </w:rPr>
+        <w:t>mvn</w:t>
+      </w:r>
+      <w:proofErr w:type="spellEnd"/>
+      <w:r>
+        <w:rPr>
+          <w:rFonts w:ascii="Helvetica" w:hAnsi="Helvetica" w:cs="Helvetica"/>
+          <w:color w:val="000000"/>
+        </w:rPr>
+        <w:t xml:space="preserve"> package </w:t>
+      </w:r>
+      <w:r>
+        <w:rPr>
+          <w:rFonts w:ascii="Helvetica" w:hAnsi="Helvetica" w:cs="Helvetica"/>
+          <w:color w:val="000000"/>
+        </w:rPr>
+        <w:t>–</w:t>
+      </w:r>
+      <w:proofErr w:type="spellStart"/>
+      <w:r>
+        <w:rPr>
+          <w:rFonts w:ascii="Helvetica" w:hAnsi="Helvetica" w:cs="Helvetica"/>
+          <w:color w:val="000000"/>
+        </w:rPr>
+        <w:t>DskipTests</w:t>
+      </w:r>
+      <w:proofErr w:type="spellEnd"/>
+    </w:p>
+    <w:p>
+      <w:pPr>
+        <w:tabs>
+          <w:tab w:val="left" w:pos="916"/>
+          <w:tab w:val="left" w:pos="1832"/>
+          <w:tab w:val="left" w:pos="2748"/>
+          <w:tab w:val="left" w:pos="3664"/>
+          <w:tab w:val="left" w:pos="4580"/>
+          <w:tab w:val="left" w:pos="5496"/>
+          <w:tab w:val="left" w:pos="6412"/>
+          <w:tab w:val="left" w:pos="7328"/>
+          <w:tab w:val="left" w:pos="8244"/>
+          <w:tab w:val="left" w:pos="9160"/>
+          <w:tab w:val="left" w:pos="10076"/>
+          <w:tab w:val="left" w:pos="10992"/>
+          <w:tab w:val="left" w:pos="11908"/>
+          <w:tab w:val="left" w:pos="12824"/>
+          <w:tab w:val="left" w:pos="13740"/>
+          <w:tab w:val="left" w:pos="14656"/>
+        </w:tabs>
+        <w:spacing w:after="0" w:line="240" w:lineRule="auto"/>
+        <w:rPr>
+          <w:rFonts w:ascii="Helvetica" w:hAnsi="Helvetica" w:cs="Helvetica"/>
+          <w:color w:val="000000"/>
+        </w:rPr>
+      </w:pPr>
+    </w:p>
+    <w:p>
+      <w:pPr>
+        <w:tabs>
+          <w:tab w:val="left" w:pos="916"/>
+          <w:tab w:val="left" w:pos="1832"/>
+          <w:tab w:val="left" w:pos="2748"/>
+          <w:tab w:val="left" w:pos="3664"/>
+          <w:tab w:val="left" w:pos="4580"/>
+          <w:tab w:val="left" w:pos="5496"/>
+          <w:tab w:val="left" w:pos="6412"/>
+          <w:tab w:val="left" w:pos="7328"/>
+          <w:tab w:val="left" w:pos="8244"/>
+          <w:tab w:val="left" w:pos="9160"/>
+          <w:tab w:val="left" w:pos="10076"/>
+          <w:tab w:val="left" w:pos="10992"/>
+          <w:tab w:val="left" w:pos="11908"/>
+          <w:tab w:val="left" w:pos="12824"/>
+          <w:tab w:val="left" w:pos="13740"/>
+          <w:tab w:val="left" w:pos="14656"/>
+        </w:tabs>
+        <w:spacing w:after="0" w:line="240" w:lineRule="auto"/>
+        <w:rPr>
+          <w:rFonts w:ascii="Helvetica" w:hAnsi="Helvetica" w:cs="Helvetica"/>
+          <w:i/>
+          <w:color w:val="000000"/>
+          <w:sz w:val="24"/>
+          <w:szCs w:val="24"/>
+          <w:u w:val="single"/>
+        </w:rPr>
+      </w:pPr>
+      <w:r>
+        <w:rPr>
+          <w:rFonts w:ascii="Helvetica" w:hAnsi="Helvetica" w:cs="Helvetica"/>
+          <w:color w:val="000000"/>
+        </w:rPr>
+        <w:t>The argument –</w:t>
+      </w:r>
+      <w:proofErr w:type="spellStart"/>
+      <w:r>
+        <w:rPr>
+          <w:rFonts w:ascii="Helvetica" w:hAnsi="Helvetica" w:cs="Helvetica"/>
+          <w:color w:val="000000"/>
+        </w:rPr>
+        <w:t>DskipTests</w:t>
+      </w:r>
+      <w:proofErr w:type="spellEnd"/>
+      <w:r>
+        <w:rPr>
+          <w:rFonts w:ascii="Helvetica" w:hAnsi="Helvetica" w:cs="Helvetica"/>
+          <w:color w:val="000000"/>
+        </w:rPr>
+        <w:t xml:space="preserve"> will skip the testing phase. On the first run this may take a while as Maven is downloading the most recent artifacts into the repository. The command may need to be executed a couple of times for it to succeed </w:t>
+      </w:r>
+      <w:r>
+        <w:rPr>
+          <w:rFonts w:ascii="Helvetica" w:hAnsi="Helvetica" w:cs="Helvetica"/>
+          <w:color w:val="000000"/>
+        </w:rPr>
+        <w:t xml:space="preserve">as the remote server may time out before </w:t>
+      </w:r>
+      <w:proofErr w:type="gramStart"/>
+      <w:r>
+        <w:rPr>
+          <w:rFonts w:ascii="Helvetica" w:hAnsi="Helvetica" w:cs="Helvetica"/>
+          <w:color w:val="000000"/>
+        </w:rPr>
+        <w:t>the downloads</w:t>
+      </w:r>
+      <w:proofErr w:type="gramEnd"/>
+      <w:r>
+        <w:rPr>
+          <w:rFonts w:ascii="Helvetica" w:hAnsi="Helvetica" w:cs="Helvetica"/>
+          <w:color w:val="000000"/>
+        </w:rPr>
+        <w:t xml:space="preserve"> are complete. On </w:t>
+      </w:r>
+      <w:proofErr w:type="spellStart"/>
+      <w:r>
+        <w:rPr>
+          <w:rFonts w:ascii="Helvetica" w:hAnsi="Helvetica" w:cs="Helvetica"/>
+          <w:color w:val="000000"/>
+        </w:rPr>
+        <w:t>suceessful</w:t>
+      </w:r>
+      <w:proofErr w:type="spellEnd"/>
+      <w:r>
+        <w:rPr>
+          <w:rFonts w:ascii="Helvetica" w:hAnsi="Helvetica" w:cs="Helvetica"/>
+          <w:color w:val="000000"/>
+        </w:rPr>
+        <w:t xml:space="preserve"> </w:t>
+      </w:r>
+      <w:proofErr w:type="spellStart"/>
+      <w:r>
+        <w:rPr>
+          <w:rFonts w:ascii="Helvetica" w:hAnsi="Helvetica" w:cs="Helvetica"/>
+          <w:color w:val="000000"/>
+        </w:rPr>
+        <w:t>packagaing</w:t>
+      </w:r>
+      <w:proofErr w:type="spellEnd"/>
+      <w:r>
+        <w:rPr>
+          <w:rFonts w:ascii="Helvetica" w:hAnsi="Helvetica" w:cs="Helvetica"/>
+          <w:color w:val="000000"/>
+        </w:rPr>
+        <w:t xml:space="preserve"> the </w:t>
+      </w:r>
+      <w:proofErr w:type="spellStart"/>
+      <w:r>
+        <w:rPr>
+          <w:rFonts w:ascii="Helvetica" w:hAnsi="Helvetica" w:cs="Helvetica"/>
+          <w:color w:val="000000"/>
+        </w:rPr>
+        <w:t>Giraph</w:t>
+      </w:r>
+      <w:proofErr w:type="spellEnd"/>
+      <w:r>
+        <w:rPr>
+          <w:rFonts w:ascii="Helvetica" w:hAnsi="Helvetica" w:cs="Helvetica"/>
+          <w:color w:val="000000"/>
+        </w:rPr>
+        <w:t xml:space="preserve"> core JAR </w:t>
+      </w:r>
+      <w:r>
+        <w:rPr>
+          <w:rFonts w:ascii="Helvetica" w:hAnsi="Helvetica" w:cs="Helvetica"/>
+          <w:color w:val="2E74B5" w:themeColor="accent1" w:themeShade="BF"/>
+        </w:rPr>
+        <w:t>$GIRAPH_HOME/giraph-core/target/giraph-1.1.0-SNAPSHOT-for-hadoop-</w:t>
+      </w:r>
+      <w:r>
+        <w:rPr>
+          <w:rFonts w:ascii="Helvetica" w:hAnsi="Helvetica" w:cs="Helvetica"/>
+          <w:color w:val="2E74B5" w:themeColor="accent1" w:themeShade="BF"/>
+        </w:rPr>
+        <w:t>1.2.1-jar-with-dependencies.jar</w:t>
+      </w:r>
+      <w:r>
+        <w:rPr>
+          <w:rFonts w:ascii="Helvetica" w:hAnsi="Helvetica" w:cs="Helvetica"/>
+          <w:color w:val="2E74B5" w:themeColor="accent1" w:themeShade="BF"/>
+        </w:rPr>
+        <w:br/>
+      </w:r>
+      <w:r>
+        <w:rPr>
+          <w:rFonts w:ascii="Helvetica" w:hAnsi="Helvetica" w:cs="Helvetica"/>
+          <w:color w:val="000000"/>
+        </w:rPr>
+        <w:br/>
+      </w:r>
+      <w:bookmarkStart w:id="0" w:name="_GoBack"/>
+      <w:bookmarkEnd w:id="0"/>
+      <w:r>
+        <w:rPr>
+          <w:rFonts w:ascii="Helvetica" w:hAnsi="Helvetica" w:cs="Helvetica"/>
+          <w:color w:val="000000"/>
+        </w:rPr>
+        <w:br/>
+      </w:r>
+      <w:proofErr w:type="gramStart"/>
+      <w:r>
+        <w:rPr>
+          <w:rFonts w:ascii="Helvetica" w:hAnsi="Helvetica" w:cs="Helvetica"/>
+          <w:i/>
+          <w:color w:val="000000"/>
+          <w:sz w:val="24"/>
+          <w:szCs w:val="24"/>
+          <w:u w:val="single"/>
+        </w:rPr>
+        <w:t>Few</w:t>
+      </w:r>
+      <w:proofErr w:type="gramEnd"/>
+      <w:r>
+        <w:rPr>
+          <w:rFonts w:ascii="Helvetica" w:hAnsi="Helvetica" w:cs="Helvetica"/>
+          <w:i/>
+          <w:color w:val="000000"/>
+          <w:sz w:val="24"/>
+          <w:szCs w:val="24"/>
+          <w:u w:val="single"/>
+        </w:rPr>
+        <w:t xml:space="preserve"> useful links:</w:t>
+      </w:r>
+      <w:r>
+        <w:rPr>
+          <w:rFonts w:ascii="Helvetica" w:hAnsi="Helvetica" w:cs="Helvetica"/>
+          <w:i/>
+          <w:color w:val="000000"/>
+          <w:sz w:val="24"/>
+          <w:szCs w:val="24"/>
+          <w:u w:val="single"/>
+        </w:rPr>
+        <w:br/>
+      </w:r>
+    </w:p>
+    <w:p>
+      <w:pPr>
+        <w:tabs>
+          <w:tab w:val="left" w:pos="916"/>
+          <w:tab w:val="left" w:pos="1832"/>
+          <w:tab w:val="left" w:pos="2748"/>
+          <w:tab w:val="left" w:pos="3664"/>
+          <w:tab w:val="left" w:pos="4580"/>
+          <w:tab w:val="left" w:pos="5496"/>
+          <w:tab w:val="left" w:pos="6412"/>
+          <w:tab w:val="left" w:pos="7328"/>
+          <w:tab w:val="left" w:pos="8244"/>
+          <w:tab w:val="left" w:pos="9160"/>
+          <w:tab w:val="left" w:pos="10076"/>
+          <w:tab w:val="left" w:pos="10992"/>
+          <w:tab w:val="left" w:pos="11908"/>
+          <w:tab w:val="left" w:pos="12824"/>
+          <w:tab w:val="left" w:pos="13740"/>
+          <w:tab w:val="left" w:pos="14656"/>
+        </w:tabs>
+        <w:spacing w:after="0" w:line="240" w:lineRule="auto"/>
+        <w:rPr>
+          <w:rFonts w:ascii="Helvetica" w:hAnsi="Helvetica" w:cs="Helvetica"/>
+          <w:color w:val="000000"/>
+        </w:rPr>
+      </w:pPr>
+      <w:hyperlink r:id="rId9" w:history="1">
+        <w:r>
+          <w:rPr>
+            <w:rStyle w:val="Hyperlink"/>
+            <w:rFonts w:ascii="Helvetica" w:hAnsi="Helvetica" w:cs="Helvetica"/>
+          </w:rPr>
+          <w:t>http://giraph.apache.org/quick_start.html</w:t>
+        </w:r>
+      </w:hyperlink>
+    </w:p>
+    <w:p>
+      <w:pPr>
+        <w:tabs>
+          <w:tab w:val="left" w:pos="916"/>
+          <w:tab w:val="left" w:pos="1832"/>
+          <w:tab w:val="left" w:pos="2748"/>
+          <w:tab w:val="left" w:pos="3664"/>
+          <w:tab w:val="left" w:pos="4580"/>
+          <w:tab w:val="left" w:pos="5496"/>
+          <w:tab w:val="left" w:pos="6412"/>
+          <w:tab w:val="left" w:pos="7328"/>
+          <w:tab w:val="left" w:pos="8244"/>
+          <w:tab w:val="left" w:pos="9160"/>
+          <w:tab w:val="left" w:pos="10076"/>
+          <w:tab w:val="left" w:pos="10992"/>
+          <w:tab w:val="left" w:pos="11908"/>
+          <w:tab w:val="left" w:pos="12824"/>
+          <w:tab w:val="left" w:pos="13740"/>
+          <w:tab w:val="left" w:pos="14656"/>
+        </w:tabs>
+        <w:spacing w:after="0" w:line="240" w:lineRule="auto"/>
+        <w:rPr>
+          <w:rFonts w:ascii="Helvetica" w:hAnsi="Helvetica" w:cs="Helvetica"/>
+          <w:color w:val="000000"/>
+        </w:rPr>
+      </w:pPr>
+    </w:p>
+    <w:p>
+      <w:pPr>
+        <w:tabs>
+          <w:tab w:val="left" w:pos="916"/>
+          <w:tab w:val="left" w:pos="1832"/>
+          <w:tab w:val="left" w:pos="2748"/>
+          <w:tab w:val="left" w:pos="3664"/>
+          <w:tab w:val="left" w:pos="4580"/>
+          <w:tab w:val="left" w:pos="5496"/>
+          <w:tab w:val="left" w:pos="6412"/>
+          <w:tab w:val="left" w:pos="7328"/>
+          <w:tab w:val="left" w:pos="8244"/>
+          <w:tab w:val="left" w:pos="9160"/>
+          <w:tab w:val="left" w:pos="10076"/>
+          <w:tab w:val="left" w:pos="10992"/>
+          <w:tab w:val="left" w:pos="11908"/>
+          <w:tab w:val="left" w:pos="12824"/>
+          <w:tab w:val="left" w:pos="13740"/>
+          <w:tab w:val="left" w:pos="14656"/>
+        </w:tabs>
+        <w:spacing w:after="0" w:line="240" w:lineRule="auto"/>
+        <w:rPr>
+          <w:rFonts w:ascii="Helvetica" w:hAnsi="Helvetica" w:cs="Helvetica"/>
+          <w:color w:val="000000"/>
+        </w:rPr>
+      </w:pPr>
+      <w:hyperlink r:id="rId10" w:history="1">
+        <w:r>
+          <w:rPr>
+            <w:rStyle w:val="Hyperlink"/>
+            <w:rFonts w:ascii="Helvetica" w:hAnsi="Helvetica" w:cs="Helvetica"/>
+          </w:rPr>
+          <w:t>https://www.youtube.com/watch?v=LnwNr7MaQVA</w:t>
+        </w:r>
+      </w:hyperlink>
+    </w:p>
+    <w:p>
+      <w:pPr>
+        <w:tabs>
+          <w:tab w:val="left" w:pos="916"/>
+          <w:tab w:val="left" w:pos="1832"/>
+          <w:tab w:val="left" w:pos="2748"/>
+          <w:tab w:val="left" w:pos="3664"/>
+          <w:tab w:val="left" w:pos="4580"/>
+          <w:tab w:val="left" w:pos="5496"/>
+          <w:tab w:val="left" w:pos="6412"/>
+          <w:tab w:val="left" w:pos="7328"/>
+          <w:tab w:val="left" w:pos="8244"/>
+          <w:tab w:val="left" w:pos="9160"/>
+          <w:tab w:val="left" w:pos="10076"/>
+          <w:tab w:val="left" w:pos="10992"/>
+          <w:tab w:val="left" w:pos="11908"/>
+          <w:tab w:val="left" w:pos="12824"/>
+          <w:tab w:val="left" w:pos="13740"/>
+          <w:tab w:val="left" w:pos="14656"/>
+        </w:tabs>
+        <w:spacing w:after="0" w:line="240" w:lineRule="auto"/>
+        <w:rPr>
+          <w:rFonts w:ascii="Helvetica" w:hAnsi="Helvetica" w:cs="Helvetica"/>
+          <w:color w:val="000000"/>
+        </w:rPr>
+      </w:pPr>
+    </w:p>
+    <w:p>
+      <w:pPr>
+        <w:tabs>
+          <w:tab w:val="left" w:pos="916"/>
+          <w:tab w:val="left" w:pos="1832"/>
+          <w:tab w:val="left" w:pos="2748"/>
+          <w:tab w:val="left" w:pos="3664"/>
+          <w:tab w:val="left" w:pos="4580"/>
+          <w:tab w:val="left" w:pos="5496"/>
+          <w:tab w:val="left" w:pos="6412"/>
+          <w:tab w:val="left" w:pos="7328"/>
+          <w:tab w:val="left" w:pos="8244"/>
+          <w:tab w:val="left" w:pos="9160"/>
+          <w:tab w:val="left" w:pos="10076"/>
+          <w:tab w:val="left" w:pos="10992"/>
+          <w:tab w:val="left" w:pos="11908"/>
+          <w:tab w:val="left" w:pos="12824"/>
+          <w:tab w:val="left" w:pos="13740"/>
+          <w:tab w:val="left" w:pos="14656"/>
+        </w:tabs>
+        <w:spacing w:after="0" w:line="240" w:lineRule="auto"/>
+        <w:rPr>
+          <w:rFonts w:ascii="Helvetica" w:hAnsi="Helvetica" w:cs="Helvetica"/>
+          <w:color w:val="000000"/>
+        </w:rPr>
+      </w:pPr>
     </w:p>
     <w:sectPr>
       <w:pgSz w:w="12240" w:h="15840"/>
@@ -1212,7 +2762,6 @@
     <w:name w:val="Hyperlink"/>
     <w:basedOn w:val="DefaultParagraphFont"/>
     <w:uiPriority w:val="99"/>
-    <w:semiHidden/>
     <w:unhideWhenUsed/>
     <w:rsid w:val="007F3B30"/>
     <w:rPr>

</xml_diff>